<commit_message>
Updated Alexa script, removed checkbox submission bug, cleaned comments.
</commit_message>
<xml_diff>
--- a/cognito_form/CSCE 490 Alexa script.docx
+++ b/cognito_form/CSCE 490 Alexa script.docx
@@ -45,15 +45,6 @@
         <w:t>cognito</w:t>
       </w:r>
       <w:proofErr w:type="spellEnd"/>
-      <w:r>
-        <w:rPr>
-          <w:rFonts w:ascii="inherit" w:hAnsi="inherit" w:cs="Arial"/>
-          <w:color w:val="FFFFFF"/>
-          <w:sz w:val="21"/>
-          <w:szCs w:val="21"/>
-        </w:rPr>
-        <w:t xml:space="preserve"> form</w:t>
-      </w:r>
     </w:p>
     <w:p>
       <w:pPr>
@@ -140,7 +131,7 @@
           <w:sz w:val="21"/>
           <w:szCs w:val="21"/>
         </w:rPr>
-        <w:t xml:space="preserve"> get new form, or, you can say exit... What can I help you with?</w:t>
+        <w:t xml:space="preserve"> get new form followed by a form name, or, you can say exit... What can I help you with?</w:t>
       </w:r>
     </w:p>
     <w:p>
@@ -182,7 +173,7 @@
           <w:sz w:val="21"/>
           <w:szCs w:val="21"/>
         </w:rPr>
-        <w:t xml:space="preserve"> form exit</w:t>
+        <w:t xml:space="preserve"> get new form multichoice</w:t>
       </w:r>
     </w:p>
     <w:p>
@@ -210,27 +201,27 @@
           <w:sz w:val="21"/>
           <w:szCs w:val="21"/>
         </w:rPr>
-        <w:t xml:space="preserve">Leaving </w:t>
-      </w:r>
-      <w:proofErr w:type="spellStart"/>
-      <w:r>
-        <w:rPr>
-          <w:rFonts w:ascii="inherit" w:hAnsi="inherit" w:cs="Arial"/>
-          <w:color w:val="737878"/>
-          <w:sz w:val="21"/>
-          <w:szCs w:val="21"/>
-        </w:rPr>
-        <w:t>cognito</w:t>
-      </w:r>
-      <w:proofErr w:type="spellEnd"/>
-      <w:r>
-        <w:rPr>
-          <w:rFonts w:ascii="inherit" w:hAnsi="inherit" w:cs="Arial"/>
-          <w:color w:val="737878"/>
-          <w:sz w:val="21"/>
-          <w:szCs w:val="21"/>
-        </w:rPr>
-        <w:t xml:space="preserve"> form goodbye!</w:t>
+        <w:t xml:space="preserve">Readying form, multichoice, you can say tell </w:t>
+      </w:r>
+      <w:proofErr w:type="spellStart"/>
+      <w:r>
+        <w:rPr>
+          <w:rFonts w:ascii="inherit" w:hAnsi="inherit" w:cs="Arial"/>
+          <w:color w:val="737878"/>
+          <w:sz w:val="21"/>
+          <w:szCs w:val="21"/>
+        </w:rPr>
+        <w:t>cognito</w:t>
+      </w:r>
+      <w:proofErr w:type="spellEnd"/>
+      <w:r>
+        <w:rPr>
+          <w:rFonts w:ascii="inherit" w:hAnsi="inherit" w:cs="Arial"/>
+          <w:color w:val="737878"/>
+          <w:sz w:val="21"/>
+          <w:szCs w:val="21"/>
+        </w:rPr>
+        <w:t xml:space="preserve"> next for the next question.</w:t>
       </w:r>
     </w:p>
     <w:p>
@@ -272,7 +263,7 @@
           <w:sz w:val="21"/>
           <w:szCs w:val="21"/>
         </w:rPr>
-        <w:t xml:space="preserve"> form ready form</w:t>
+        <w:t xml:space="preserve"> next</w:t>
       </w:r>
     </w:p>
     <w:p>
@@ -300,7 +291,47 @@
           <w:sz w:val="21"/>
           <w:szCs w:val="21"/>
         </w:rPr>
-        <w:t>Readying requested form</w:t>
+        <w:t xml:space="preserve">I have a question for you, Do you like </w:t>
+      </w:r>
+      <w:proofErr w:type="gramStart"/>
+      <w:r>
+        <w:rPr>
+          <w:rFonts w:ascii="inherit" w:hAnsi="inherit" w:cs="Arial"/>
+          <w:color w:val="737878"/>
+          <w:sz w:val="21"/>
+          <w:szCs w:val="21"/>
+        </w:rPr>
+        <w:t>pizza?,</w:t>
+      </w:r>
+      <w:proofErr w:type="gramEnd"/>
+      <w:r>
+        <w:rPr>
+          <w:rFonts w:ascii="inherit" w:hAnsi="inherit" w:cs="Arial"/>
+          <w:color w:val="737878"/>
+          <w:sz w:val="21"/>
+          <w:szCs w:val="21"/>
+        </w:rPr>
+        <w:t xml:space="preserve"> the options are: option 1, Yes, option 2, No, you can say tell </w:t>
+      </w:r>
+      <w:proofErr w:type="spellStart"/>
+      <w:r>
+        <w:rPr>
+          <w:rFonts w:ascii="inherit" w:hAnsi="inherit" w:cs="Arial"/>
+          <w:color w:val="737878"/>
+          <w:sz w:val="21"/>
+          <w:szCs w:val="21"/>
+        </w:rPr>
+        <w:t>cognito</w:t>
+      </w:r>
+      <w:proofErr w:type="spellEnd"/>
+      <w:r>
+        <w:rPr>
+          <w:rFonts w:ascii="inherit" w:hAnsi="inherit" w:cs="Arial"/>
+          <w:color w:val="737878"/>
+          <w:sz w:val="21"/>
+          <w:szCs w:val="21"/>
+        </w:rPr>
+        <w:t xml:space="preserve"> option, followed by a number.</w:t>
       </w:r>
     </w:p>
     <w:p>
@@ -342,7 +373,7 @@
           <w:sz w:val="21"/>
           <w:szCs w:val="21"/>
         </w:rPr>
-        <w:t xml:space="preserve"> form next question</w:t>
+        <w:t xml:space="preserve"> option one</w:t>
       </w:r>
     </w:p>
     <w:p>
@@ -370,27 +401,7 @@
           <w:sz w:val="21"/>
           <w:szCs w:val="21"/>
         </w:rPr>
-        <w:t xml:space="preserve">I have a Question for you, </w:t>
-      </w:r>
-      <w:proofErr w:type="gramStart"/>
-      <w:r>
-        <w:rPr>
-          <w:rFonts w:ascii="inherit" w:hAnsi="inherit" w:cs="Arial"/>
-          <w:color w:val="737878"/>
-          <w:sz w:val="21"/>
-          <w:szCs w:val="21"/>
-        </w:rPr>
-        <w:t>What</w:t>
-      </w:r>
-      <w:proofErr w:type="gramEnd"/>
-      <w:r>
-        <w:rPr>
-          <w:rFonts w:ascii="inherit" w:hAnsi="inherit" w:cs="Arial"/>
-          <w:color w:val="737878"/>
-          <w:sz w:val="21"/>
-          <w:szCs w:val="21"/>
-        </w:rPr>
-        <w:t xml:space="preserve"> is your favorite kind of bread? the options are, Option 1 Oat bread, Option 2 Banana bread, Option 3 Raisin bread, Option 4 Wheat bread, Option 5 Rye bread,</w:t>
+        <w:t>Storing answer, option 1, Yes</w:t>
       </w:r>
     </w:p>
     <w:p>
@@ -432,7 +443,7 @@
           <w:sz w:val="21"/>
           <w:szCs w:val="21"/>
         </w:rPr>
-        <w:t xml:space="preserve"> form option one</w:t>
+        <w:t xml:space="preserve"> next</w:t>
       </w:r>
     </w:p>
     <w:p>
@@ -460,7 +471,47 @@
           <w:sz w:val="21"/>
           <w:szCs w:val="21"/>
         </w:rPr>
-        <w:t>Storing answer, 1</w:t>
+        <w:t>I have a question for you, What kind of Ice cream do you like</w:t>
+      </w:r>
+      <w:proofErr w:type="gramStart"/>
+      <w:r>
+        <w:rPr>
+          <w:rFonts w:ascii="inherit" w:hAnsi="inherit" w:cs="Arial"/>
+          <w:color w:val="737878"/>
+          <w:sz w:val="21"/>
+          <w:szCs w:val="21"/>
+        </w:rPr>
+        <w:t>? ,</w:t>
+      </w:r>
+      <w:proofErr w:type="gramEnd"/>
+      <w:r>
+        <w:rPr>
+          <w:rFonts w:ascii="inherit" w:hAnsi="inherit" w:cs="Arial"/>
+          <w:color w:val="737878"/>
+          <w:sz w:val="21"/>
+          <w:szCs w:val="21"/>
+        </w:rPr>
+        <w:t xml:space="preserve"> the options are: option 1, Vanilla, option 2, Chocolate, option 3, Orange Sherbet, you can say tell </w:t>
+      </w:r>
+      <w:proofErr w:type="spellStart"/>
+      <w:r>
+        <w:rPr>
+          <w:rFonts w:ascii="inherit" w:hAnsi="inherit" w:cs="Arial"/>
+          <w:color w:val="737878"/>
+          <w:sz w:val="21"/>
+          <w:szCs w:val="21"/>
+        </w:rPr>
+        <w:t>cognito</w:t>
+      </w:r>
+      <w:proofErr w:type="spellEnd"/>
+      <w:r>
+        <w:rPr>
+          <w:rFonts w:ascii="inherit" w:hAnsi="inherit" w:cs="Arial"/>
+          <w:color w:val="737878"/>
+          <w:sz w:val="21"/>
+          <w:szCs w:val="21"/>
+        </w:rPr>
+        <w:t xml:space="preserve"> option, followed by a number.</w:t>
       </w:r>
     </w:p>
     <w:p>
@@ -492,17 +543,17 @@
           <w:sz w:val="21"/>
           <w:szCs w:val="21"/>
         </w:rPr>
-        <w:t>congito</w:t>
-      </w:r>
-      <w:proofErr w:type="spellEnd"/>
-      <w:r>
-        <w:rPr>
-          <w:rFonts w:ascii="inherit" w:hAnsi="inherit" w:cs="Arial"/>
-          <w:color w:val="FFFFFF"/>
-          <w:sz w:val="21"/>
-          <w:szCs w:val="21"/>
-        </w:rPr>
-        <w:t xml:space="preserve"> form next</w:t>
+        <w:t>cognito</w:t>
+      </w:r>
+      <w:proofErr w:type="spellEnd"/>
+      <w:r>
+        <w:rPr>
+          <w:rFonts w:ascii="inherit" w:hAnsi="inherit" w:cs="Arial"/>
+          <w:color w:val="FFFFFF"/>
+          <w:sz w:val="21"/>
+          <w:szCs w:val="21"/>
+        </w:rPr>
+        <w:t xml:space="preserve"> option three</w:t>
       </w:r>
     </w:p>
     <w:p>
@@ -530,7 +581,7 @@
           <w:sz w:val="21"/>
           <w:szCs w:val="21"/>
         </w:rPr>
-        <w:t>What would you like to play next?</w:t>
+        <w:t>Storing answer, option 3, Orange Sherbet</w:t>
       </w:r>
     </w:p>
     <w:p>
@@ -572,7 +623,7 @@
           <w:sz w:val="21"/>
           <w:szCs w:val="21"/>
         </w:rPr>
-        <w:t xml:space="preserve"> form next question</w:t>
+        <w:t xml:space="preserve"> next</w:t>
       </w:r>
     </w:p>
     <w:p>
@@ -600,7 +651,7 @@
           <w:sz w:val="21"/>
           <w:szCs w:val="21"/>
         </w:rPr>
-        <w:t xml:space="preserve">I have a Question for you, </w:t>
+        <w:t xml:space="preserve">I have a question for you, Do you enjoy </w:t>
       </w:r>
       <w:proofErr w:type="gramStart"/>
       <w:r>
@@ -610,7 +661,7 @@
           <w:sz w:val="21"/>
           <w:szCs w:val="21"/>
         </w:rPr>
-        <w:t>What</w:t>
+        <w:t>pasta?,</w:t>
       </w:r>
       <w:proofErr w:type="gramEnd"/>
       <w:r>
@@ -620,7 +671,27 @@
           <w:sz w:val="21"/>
           <w:szCs w:val="21"/>
         </w:rPr>
-        <w:t xml:space="preserve"> is your favorite cheese? the options are, Option 1 Feta cheese, Option 2 Blue cheese, Option 3 Cheddar cheese, Option 4 Gouda cheese, Option 5 Cream cheese,</w:t>
+        <w:t xml:space="preserve"> the options are: option 1, Yes, option 2, No, you can say tell </w:t>
+      </w:r>
+      <w:proofErr w:type="spellStart"/>
+      <w:r>
+        <w:rPr>
+          <w:rFonts w:ascii="inherit" w:hAnsi="inherit" w:cs="Arial"/>
+          <w:color w:val="737878"/>
+          <w:sz w:val="21"/>
+          <w:szCs w:val="21"/>
+        </w:rPr>
+        <w:t>cognito</w:t>
+      </w:r>
+      <w:proofErr w:type="spellEnd"/>
+      <w:r>
+        <w:rPr>
+          <w:rFonts w:ascii="inherit" w:hAnsi="inherit" w:cs="Arial"/>
+          <w:color w:val="737878"/>
+          <w:sz w:val="21"/>
+          <w:szCs w:val="21"/>
+        </w:rPr>
+        <w:t xml:space="preserve"> option, followed by a number.</w:t>
       </w:r>
     </w:p>
     <w:p>
@@ -662,7 +733,7 @@
           <w:sz w:val="21"/>
           <w:szCs w:val="21"/>
         </w:rPr>
-        <w:t xml:space="preserve"> form option four</w:t>
+        <w:t xml:space="preserve"> option two</w:t>
       </w:r>
     </w:p>
     <w:p>
@@ -690,7 +761,7 @@
           <w:sz w:val="21"/>
           <w:szCs w:val="21"/>
         </w:rPr>
-        <w:t>Storing answer, 4</w:t>
+        <w:t>Storing answer, option 2, No</w:t>
       </w:r>
     </w:p>
     <w:p>
@@ -732,7 +803,7 @@
           <w:sz w:val="21"/>
           <w:szCs w:val="21"/>
         </w:rPr>
-        <w:t xml:space="preserve"> form next question</w:t>
+        <w:t xml:space="preserve"> next</w:t>
       </w:r>
     </w:p>
     <w:p>
@@ -761,7 +832,7 @@
           <w:szCs w:val="21"/>
         </w:rPr>
         <w:lastRenderedPageBreak/>
-        <w:t xml:space="preserve">I have a Question for you, </w:t>
+        <w:t xml:space="preserve">I have a question for you, What is your favorite </w:t>
       </w:r>
       <w:proofErr w:type="gramStart"/>
       <w:r>
@@ -771,7 +842,7 @@
           <w:sz w:val="21"/>
           <w:szCs w:val="21"/>
         </w:rPr>
-        <w:t>What</w:t>
+        <w:t>sport?,</w:t>
       </w:r>
       <w:proofErr w:type="gramEnd"/>
       <w:r>
@@ -781,7 +852,27 @@
           <w:sz w:val="21"/>
           <w:szCs w:val="21"/>
         </w:rPr>
-        <w:t xml:space="preserve"> is your favorite beverage? the options are, Option 1 Coffee, Option 2 Tea, Option 3 Juice, Option 4 Soda, Option 5 milkshake,</w:t>
+        <w:t xml:space="preserve"> the options are: option 1, Football, option 2, Soccer, option 3, Basketball, you can say tell </w:t>
+      </w:r>
+      <w:proofErr w:type="spellStart"/>
+      <w:r>
+        <w:rPr>
+          <w:rFonts w:ascii="inherit" w:hAnsi="inherit" w:cs="Arial"/>
+          <w:color w:val="737878"/>
+          <w:sz w:val="21"/>
+          <w:szCs w:val="21"/>
+        </w:rPr>
+        <w:t>cognito</w:t>
+      </w:r>
+      <w:proofErr w:type="spellEnd"/>
+      <w:r>
+        <w:rPr>
+          <w:rFonts w:ascii="inherit" w:hAnsi="inherit" w:cs="Arial"/>
+          <w:color w:val="737878"/>
+          <w:sz w:val="21"/>
+          <w:szCs w:val="21"/>
+        </w:rPr>
+        <w:t xml:space="preserve"> option, followed by a number.</w:t>
       </w:r>
     </w:p>
     <w:p>
@@ -823,7 +914,7 @@
           <w:sz w:val="21"/>
           <w:szCs w:val="21"/>
         </w:rPr>
-        <w:t xml:space="preserve"> form option two</w:t>
+        <w:t xml:space="preserve"> option two</w:t>
       </w:r>
     </w:p>
     <w:p>
@@ -851,7 +942,7 @@
           <w:sz w:val="21"/>
           <w:szCs w:val="21"/>
         </w:rPr>
-        <w:t>Storing answer, 2</w:t>
+        <w:t>Storing answer, option 2, Soccer</w:t>
       </w:r>
     </w:p>
     <w:p>
@@ -893,7 +984,7 @@
           <w:sz w:val="21"/>
           <w:szCs w:val="21"/>
         </w:rPr>
-        <w:t xml:space="preserve"> form next question</w:t>
+        <w:t xml:space="preserve"> next</w:t>
       </w:r>
     </w:p>
     <w:p>
@@ -921,7 +1012,7 @@
           <w:sz w:val="21"/>
           <w:szCs w:val="21"/>
         </w:rPr>
-        <w:t xml:space="preserve">I have a Question for you, </w:t>
+        <w:t xml:space="preserve">I have a question for you, What is your favorite movie </w:t>
       </w:r>
       <w:proofErr w:type="gramStart"/>
       <w:r>
@@ -931,7 +1022,7 @@
           <w:sz w:val="21"/>
           <w:szCs w:val="21"/>
         </w:rPr>
-        <w:t>Do</w:t>
+        <w:t>genre?,</w:t>
       </w:r>
       <w:proofErr w:type="gramEnd"/>
       <w:r>
@@ -941,7 +1032,27 @@
           <w:sz w:val="21"/>
           <w:szCs w:val="21"/>
         </w:rPr>
-        <w:t xml:space="preserve"> you like jazz? the options are, Option 1 no, Option 2 yes,</w:t>
+        <w:t xml:space="preserve"> the options are: option 1, Adventure, option 2, Comedy, option 3, Horror, option 4, Mystery, you can say tell </w:t>
+      </w:r>
+      <w:proofErr w:type="spellStart"/>
+      <w:r>
+        <w:rPr>
+          <w:rFonts w:ascii="inherit" w:hAnsi="inherit" w:cs="Arial"/>
+          <w:color w:val="737878"/>
+          <w:sz w:val="21"/>
+          <w:szCs w:val="21"/>
+        </w:rPr>
+        <w:t>cognito</w:t>
+      </w:r>
+      <w:proofErr w:type="spellEnd"/>
+      <w:r>
+        <w:rPr>
+          <w:rFonts w:ascii="inherit" w:hAnsi="inherit" w:cs="Arial"/>
+          <w:color w:val="737878"/>
+          <w:sz w:val="21"/>
+          <w:szCs w:val="21"/>
+        </w:rPr>
+        <w:t xml:space="preserve"> option, followed by a number.</w:t>
       </w:r>
     </w:p>
     <w:p>
@@ -983,7 +1094,7 @@
           <w:sz w:val="21"/>
           <w:szCs w:val="21"/>
         </w:rPr>
-        <w:t xml:space="preserve"> form option 2</w:t>
+        <w:t xml:space="preserve"> option one</w:t>
       </w:r>
     </w:p>
     <w:p>
@@ -1011,7 +1122,7 @@
           <w:sz w:val="21"/>
           <w:szCs w:val="21"/>
         </w:rPr>
-        <w:t>There was a problem with the requested skill's response</w:t>
+        <w:t>Storing answer, option 1, Adventure</w:t>
       </w:r>
     </w:p>
     <w:p>
@@ -1053,7 +1164,7 @@
           <w:sz w:val="21"/>
           <w:szCs w:val="21"/>
         </w:rPr>
-        <w:t xml:space="preserve"> form option two</w:t>
+        <w:t xml:space="preserve"> next</w:t>
       </w:r>
     </w:p>
     <w:p>
@@ -1081,7 +1192,47 @@
           <w:sz w:val="21"/>
           <w:szCs w:val="21"/>
         </w:rPr>
-        <w:t>Storing answer, 2</w:t>
+        <w:t xml:space="preserve">I have a question for you, What is your favorite music </w:t>
+      </w:r>
+      <w:proofErr w:type="gramStart"/>
+      <w:r>
+        <w:rPr>
+          <w:rFonts w:ascii="inherit" w:hAnsi="inherit" w:cs="Arial"/>
+          <w:color w:val="737878"/>
+          <w:sz w:val="21"/>
+          <w:szCs w:val="21"/>
+        </w:rPr>
+        <w:t>genre?,</w:t>
+      </w:r>
+      <w:proofErr w:type="gramEnd"/>
+      <w:r>
+        <w:rPr>
+          <w:rFonts w:ascii="inherit" w:hAnsi="inherit" w:cs="Arial"/>
+          <w:color w:val="737878"/>
+          <w:sz w:val="21"/>
+          <w:szCs w:val="21"/>
+        </w:rPr>
+        <w:t xml:space="preserve"> the options are: option 1, Drum and Bass, option 2, Chip-tunes, option 3, Future Bass, you can say tell </w:t>
+      </w:r>
+      <w:proofErr w:type="spellStart"/>
+      <w:r>
+        <w:rPr>
+          <w:rFonts w:ascii="inherit" w:hAnsi="inherit" w:cs="Arial"/>
+          <w:color w:val="737878"/>
+          <w:sz w:val="21"/>
+          <w:szCs w:val="21"/>
+        </w:rPr>
+        <w:t>cognito</w:t>
+      </w:r>
+      <w:proofErr w:type="spellEnd"/>
+      <w:r>
+        <w:rPr>
+          <w:rFonts w:ascii="inherit" w:hAnsi="inherit" w:cs="Arial"/>
+          <w:color w:val="737878"/>
+          <w:sz w:val="21"/>
+          <w:szCs w:val="21"/>
+        </w:rPr>
+        <w:t xml:space="preserve"> option, followed by a number.</w:t>
       </w:r>
     </w:p>
     <w:p>
@@ -1123,135 +1274,7 @@
           <w:sz w:val="21"/>
           <w:szCs w:val="21"/>
         </w:rPr>
-        <w:t xml:space="preserve"> form submit</w:t>
-      </w:r>
-    </w:p>
-    <w:p>
-      <w:pPr>
-        <w:pStyle w:val="askt-dialogmessage"/>
-        <w:shd w:val="clear" w:color="auto" w:fill="646A72"/>
-        <w:textAlignment w:val="baseline"/>
-        <w:rPr>
-          <w:rFonts w:ascii="inherit" w:hAnsi="inherit" w:cs="Arial"/>
-          <w:color w:val="FFFFFF"/>
-          <w:sz w:val="21"/>
-          <w:szCs w:val="21"/>
-        </w:rPr>
-      </w:pPr>
-      <w:r>
-        <w:rPr>
-          <w:rFonts w:ascii="inherit" w:hAnsi="inherit" w:cs="Arial"/>
-          <w:color w:val="FFFFFF"/>
-          <w:sz w:val="21"/>
-          <w:szCs w:val="21"/>
-        </w:rPr>
-        <w:t xml:space="preserve">tell </w:t>
-      </w:r>
-      <w:proofErr w:type="spellStart"/>
-      <w:r>
-        <w:rPr>
-          <w:rFonts w:ascii="inherit" w:hAnsi="inherit" w:cs="Arial"/>
-          <w:color w:val="FFFFFF"/>
-          <w:sz w:val="21"/>
-          <w:szCs w:val="21"/>
-        </w:rPr>
-        <w:t>cognito</w:t>
-      </w:r>
-      <w:proofErr w:type="spellEnd"/>
-      <w:r>
-        <w:rPr>
-          <w:rFonts w:ascii="inherit" w:hAnsi="inherit" w:cs="Arial"/>
-          <w:color w:val="FFFFFF"/>
-          <w:sz w:val="21"/>
-          <w:szCs w:val="21"/>
-        </w:rPr>
-        <w:t xml:space="preserve"> form submit form</w:t>
-      </w:r>
-    </w:p>
-    <w:p>
-      <w:pPr>
-        <w:pStyle w:val="askt-dialogmessage"/>
-        <w:shd w:val="clear" w:color="auto" w:fill="00ACE0"/>
-        <w:textAlignment w:val="baseline"/>
-        <w:rPr>
-          <w:rFonts w:ascii="inherit" w:hAnsi="inherit" w:cs="Arial"/>
-          <w:color w:val="FFFFFF"/>
-          <w:sz w:val="21"/>
-          <w:szCs w:val="21"/>
-        </w:rPr>
-      </w:pPr>
-      <w:r>
-        <w:rPr>
-          <w:rFonts w:ascii="inherit" w:hAnsi="inherit" w:cs="Arial"/>
-          <w:color w:val="FFFFFF"/>
-          <w:sz w:val="21"/>
-          <w:szCs w:val="21"/>
-        </w:rPr>
-        <w:t>submitting answers, answer 1 option 1, answer 2 option 4, answer 3 option 2, answer 4 option 2,</w:t>
-      </w:r>
-    </w:p>
-    <w:p/>
-    <w:p/>
-    <w:p/>
-    <w:p/>
-    <w:p/>
-    <w:p/>
-    <w:p/>
-    <w:p/>
-    <w:p/>
-    <w:p/>
-    <w:p>
-      <w:pPr>
-        <w:pStyle w:val="askt-dialogmessage"/>
-        <w:shd w:val="clear" w:color="auto" w:fill="646A72"/>
-        <w:textAlignment w:val="baseline"/>
-        <w:rPr>
-          <w:rFonts w:ascii="inherit" w:hAnsi="inherit" w:cs="Arial"/>
-          <w:color w:val="FFFFFF"/>
-          <w:sz w:val="21"/>
-          <w:szCs w:val="21"/>
-        </w:rPr>
-      </w:pPr>
-      <w:proofErr w:type="spellStart"/>
-      <w:r>
-        <w:rPr>
-          <w:rFonts w:ascii="inherit" w:hAnsi="inherit" w:cs="Arial"/>
-          <w:color w:val="FFFFFF"/>
-          <w:sz w:val="21"/>
-          <w:szCs w:val="21"/>
-        </w:rPr>
-        <w:lastRenderedPageBreak/>
-        <w:t>alexa</w:t>
-      </w:r>
-      <w:proofErr w:type="spellEnd"/>
-      <w:r>
-        <w:rPr>
-          <w:rFonts w:ascii="inherit" w:hAnsi="inherit" w:cs="Arial"/>
-          <w:color w:val="FFFFFF"/>
-          <w:sz w:val="21"/>
-          <w:szCs w:val="21"/>
-        </w:rPr>
-        <w:t xml:space="preserve"> start </w:t>
-      </w:r>
-      <w:proofErr w:type="spellStart"/>
-      <w:r>
-        <w:rPr>
-          <w:rFonts w:ascii="inherit" w:hAnsi="inherit" w:cs="Arial"/>
-          <w:color w:val="FFFFFF"/>
-          <w:sz w:val="21"/>
-          <w:szCs w:val="21"/>
-        </w:rPr>
-        <w:t>cognito</w:t>
-      </w:r>
-      <w:proofErr w:type="spellEnd"/>
-      <w:r>
-        <w:rPr>
-          <w:rFonts w:ascii="inherit" w:hAnsi="inherit" w:cs="Arial"/>
-          <w:color w:val="FFFFFF"/>
-          <w:sz w:val="21"/>
-          <w:szCs w:val="21"/>
-        </w:rPr>
-        <w:t xml:space="preserve"> form</w:t>
+        <w:t xml:space="preserve"> option two</w:t>
       </w:r>
     </w:p>
     <w:p>
@@ -1279,67 +1302,7 @@
           <w:sz w:val="21"/>
           <w:szCs w:val="21"/>
         </w:rPr>
-        <w:t xml:space="preserve">Welcome to the </w:t>
-      </w:r>
-      <w:proofErr w:type="spellStart"/>
-      <w:r>
-        <w:rPr>
-          <w:rFonts w:ascii="inherit" w:hAnsi="inherit" w:cs="Arial"/>
-          <w:color w:val="737878"/>
-          <w:sz w:val="21"/>
-          <w:szCs w:val="21"/>
-        </w:rPr>
-        <w:t>cognito</w:t>
-      </w:r>
-      <w:proofErr w:type="spellEnd"/>
-      <w:r>
-        <w:rPr>
-          <w:rFonts w:ascii="inherit" w:hAnsi="inherit" w:cs="Arial"/>
-          <w:color w:val="737878"/>
-          <w:sz w:val="21"/>
-          <w:szCs w:val="21"/>
-        </w:rPr>
-        <w:t xml:space="preserve"> form app, </w:t>
-      </w:r>
-      <w:proofErr w:type="gramStart"/>
-      <w:r>
-        <w:rPr>
-          <w:rFonts w:ascii="inherit" w:hAnsi="inherit" w:cs="Arial"/>
-          <w:color w:val="737878"/>
-          <w:sz w:val="21"/>
-          <w:szCs w:val="21"/>
-        </w:rPr>
-        <w:t>You</w:t>
-      </w:r>
-      <w:proofErr w:type="gramEnd"/>
-      <w:r>
-        <w:rPr>
-          <w:rFonts w:ascii="inherit" w:hAnsi="inherit" w:cs="Arial"/>
-          <w:color w:val="737878"/>
-          <w:sz w:val="21"/>
-          <w:szCs w:val="21"/>
-        </w:rPr>
-        <w:t xml:space="preserve"> can say </w:t>
-      </w:r>
-      <w:proofErr w:type="spellStart"/>
-      <w:r>
-        <w:rPr>
-          <w:rFonts w:ascii="inherit" w:hAnsi="inherit" w:cs="Arial"/>
-          <w:color w:val="737878"/>
-          <w:sz w:val="21"/>
-          <w:szCs w:val="21"/>
-        </w:rPr>
-        <w:t>cognito</w:t>
-      </w:r>
-      <w:proofErr w:type="spellEnd"/>
-      <w:r>
-        <w:rPr>
-          <w:rFonts w:ascii="inherit" w:hAnsi="inherit" w:cs="Arial"/>
-          <w:color w:val="737878"/>
-          <w:sz w:val="21"/>
-          <w:szCs w:val="21"/>
-        </w:rPr>
-        <w:t xml:space="preserve"> get new form, or, you can say exit... What can I help you with?</w:t>
+        <w:t>Storing answer, option 2, Chip-tunes</w:t>
       </w:r>
     </w:p>
     <w:p>
@@ -1354,25 +1317,34 @@
           <w:szCs w:val="21"/>
         </w:rPr>
       </w:pPr>
-      <w:proofErr w:type="spellStart"/>
-      <w:r>
-        <w:rPr>
-          <w:rFonts w:ascii="inherit" w:hAnsi="inherit" w:cs="Arial"/>
-          <w:color w:val="FFFFFF"/>
-          <w:sz w:val="21"/>
-          <w:szCs w:val="21"/>
-        </w:rPr>
-        <w:t>cognito</w:t>
-      </w:r>
-      <w:proofErr w:type="spellEnd"/>
-      <w:r>
-        <w:rPr>
-          <w:rFonts w:ascii="inherit" w:hAnsi="inherit" w:cs="Arial"/>
-          <w:color w:val="FFFFFF"/>
-          <w:sz w:val="21"/>
-          <w:szCs w:val="21"/>
-        </w:rPr>
-        <w:t xml:space="preserve"> form ready form</w:t>
+      <w:r>
+        <w:rPr>
+          <w:rFonts w:ascii="inherit" w:hAnsi="inherit" w:cs="Arial"/>
+          <w:color w:val="FFFFFF"/>
+          <w:sz w:val="21"/>
+          <w:szCs w:val="21"/>
+        </w:rPr>
+        <w:t xml:space="preserve">tell </w:t>
+      </w:r>
+      <w:proofErr w:type="spellStart"/>
+      <w:r>
+        <w:rPr>
+          <w:rFonts w:ascii="inherit" w:hAnsi="inherit" w:cs="Arial"/>
+          <w:color w:val="FFFFFF"/>
+          <w:sz w:val="21"/>
+          <w:szCs w:val="21"/>
+        </w:rPr>
+        <w:t>cognito</w:t>
+      </w:r>
+      <w:proofErr w:type="spellEnd"/>
+      <w:r>
+        <w:rPr>
+          <w:rFonts w:ascii="inherit" w:hAnsi="inherit" w:cs="Arial"/>
+          <w:color w:val="FFFFFF"/>
+          <w:sz w:val="21"/>
+          <w:szCs w:val="21"/>
+        </w:rPr>
+        <w:t xml:space="preserve"> next</w:t>
       </w:r>
     </w:p>
     <w:p>
@@ -1400,7 +1372,27 @@
           <w:sz w:val="21"/>
           <w:szCs w:val="21"/>
         </w:rPr>
-        <w:t>Hmm, I don't know that one.</w:t>
+        <w:t xml:space="preserve">All questions have been answered, you can say tell </w:t>
+      </w:r>
+      <w:proofErr w:type="spellStart"/>
+      <w:r>
+        <w:rPr>
+          <w:rFonts w:ascii="inherit" w:hAnsi="inherit" w:cs="Arial"/>
+          <w:color w:val="737878"/>
+          <w:sz w:val="21"/>
+          <w:szCs w:val="21"/>
+        </w:rPr>
+        <w:t>cognito</w:t>
+      </w:r>
+      <w:proofErr w:type="spellEnd"/>
+      <w:r>
+        <w:rPr>
+          <w:rFonts w:ascii="inherit" w:hAnsi="inherit" w:cs="Arial"/>
+          <w:color w:val="737878"/>
+          <w:sz w:val="21"/>
+          <w:szCs w:val="21"/>
+        </w:rPr>
+        <w:t xml:space="preserve"> repeat my answers, or submit form</w:t>
       </w:r>
     </w:p>
     <w:p>
@@ -1442,7 +1434,7 @@
           <w:sz w:val="21"/>
           <w:szCs w:val="21"/>
         </w:rPr>
-        <w:t xml:space="preserve"> form to ready form</w:t>
+        <w:t xml:space="preserve"> repeat my answers</w:t>
       </w:r>
     </w:p>
     <w:p>
@@ -1470,7 +1462,247 @@
           <w:sz w:val="21"/>
           <w:szCs w:val="21"/>
         </w:rPr>
-        <w:t>Readying requested form</w:t>
+        <w:t xml:space="preserve">For question: </w:t>
+      </w:r>
+      <w:proofErr w:type="gramStart"/>
+      <w:r>
+        <w:rPr>
+          <w:rFonts w:ascii="inherit" w:hAnsi="inherit" w:cs="Arial"/>
+          <w:color w:val="737878"/>
+          <w:sz w:val="21"/>
+          <w:szCs w:val="21"/>
+        </w:rPr>
+        <w:t>1 ,</w:t>
+      </w:r>
+      <w:proofErr w:type="gramEnd"/>
+      <w:r>
+        <w:rPr>
+          <w:rFonts w:ascii="inherit" w:hAnsi="inherit" w:cs="Arial"/>
+          <w:color w:val="737878"/>
+          <w:sz w:val="21"/>
+          <w:szCs w:val="21"/>
+        </w:rPr>
+        <w:t xml:space="preserve"> Do you like pizza?. You </w:t>
+      </w:r>
+      <w:proofErr w:type="gramStart"/>
+      <w:r>
+        <w:rPr>
+          <w:rFonts w:ascii="inherit" w:hAnsi="inherit" w:cs="Arial"/>
+          <w:color w:val="737878"/>
+          <w:sz w:val="21"/>
+          <w:szCs w:val="21"/>
+        </w:rPr>
+        <w:t>gave :</w:t>
+      </w:r>
+      <w:proofErr w:type="gramEnd"/>
+      <w:r>
+        <w:rPr>
+          <w:rFonts w:ascii="inherit" w:hAnsi="inherit" w:cs="Arial"/>
+          <w:color w:val="737878"/>
+          <w:sz w:val="21"/>
+          <w:szCs w:val="21"/>
+        </w:rPr>
+        <w:t xml:space="preserve"> Yes, as your answer. For question: </w:t>
+      </w:r>
+      <w:proofErr w:type="gramStart"/>
+      <w:r>
+        <w:rPr>
+          <w:rFonts w:ascii="inherit" w:hAnsi="inherit" w:cs="Arial"/>
+          <w:color w:val="737878"/>
+          <w:sz w:val="21"/>
+          <w:szCs w:val="21"/>
+        </w:rPr>
+        <w:t>2 ,</w:t>
+      </w:r>
+      <w:proofErr w:type="gramEnd"/>
+      <w:r>
+        <w:rPr>
+          <w:rFonts w:ascii="inherit" w:hAnsi="inherit" w:cs="Arial"/>
+          <w:color w:val="737878"/>
+          <w:sz w:val="21"/>
+          <w:szCs w:val="21"/>
+        </w:rPr>
+        <w:t xml:space="preserve"> What kind of Ice cream do you like? . You </w:t>
+      </w:r>
+      <w:proofErr w:type="gramStart"/>
+      <w:r>
+        <w:rPr>
+          <w:rFonts w:ascii="inherit" w:hAnsi="inherit" w:cs="Arial"/>
+          <w:color w:val="737878"/>
+          <w:sz w:val="21"/>
+          <w:szCs w:val="21"/>
+        </w:rPr>
+        <w:t>gave :</w:t>
+      </w:r>
+      <w:proofErr w:type="gramEnd"/>
+      <w:r>
+        <w:rPr>
+          <w:rFonts w:ascii="inherit" w:hAnsi="inherit" w:cs="Arial"/>
+          <w:color w:val="737878"/>
+          <w:sz w:val="21"/>
+          <w:szCs w:val="21"/>
+        </w:rPr>
+        <w:t xml:space="preserve"> Orange Sherbet, as your answer. For question: </w:t>
+      </w:r>
+      <w:proofErr w:type="gramStart"/>
+      <w:r>
+        <w:rPr>
+          <w:rFonts w:ascii="inherit" w:hAnsi="inherit" w:cs="Arial"/>
+          <w:color w:val="737878"/>
+          <w:sz w:val="21"/>
+          <w:szCs w:val="21"/>
+        </w:rPr>
+        <w:t>3 ,</w:t>
+      </w:r>
+      <w:proofErr w:type="gramEnd"/>
+      <w:r>
+        <w:rPr>
+          <w:rFonts w:ascii="inherit" w:hAnsi="inherit" w:cs="Arial"/>
+          <w:color w:val="737878"/>
+          <w:sz w:val="21"/>
+          <w:szCs w:val="21"/>
+        </w:rPr>
+        <w:t xml:space="preserve"> Do you enjoy pasta?. You </w:t>
+      </w:r>
+      <w:proofErr w:type="gramStart"/>
+      <w:r>
+        <w:rPr>
+          <w:rFonts w:ascii="inherit" w:hAnsi="inherit" w:cs="Arial"/>
+          <w:color w:val="737878"/>
+          <w:sz w:val="21"/>
+          <w:szCs w:val="21"/>
+        </w:rPr>
+        <w:t>gave :</w:t>
+      </w:r>
+      <w:proofErr w:type="gramEnd"/>
+      <w:r>
+        <w:rPr>
+          <w:rFonts w:ascii="inherit" w:hAnsi="inherit" w:cs="Arial"/>
+          <w:color w:val="737878"/>
+          <w:sz w:val="21"/>
+          <w:szCs w:val="21"/>
+        </w:rPr>
+        <w:t xml:space="preserve"> No, as your answer. For question: </w:t>
+      </w:r>
+      <w:proofErr w:type="gramStart"/>
+      <w:r>
+        <w:rPr>
+          <w:rFonts w:ascii="inherit" w:hAnsi="inherit" w:cs="Arial"/>
+          <w:color w:val="737878"/>
+          <w:sz w:val="21"/>
+          <w:szCs w:val="21"/>
+        </w:rPr>
+        <w:t>4 ,</w:t>
+      </w:r>
+      <w:proofErr w:type="gramEnd"/>
+      <w:r>
+        <w:rPr>
+          <w:rFonts w:ascii="inherit" w:hAnsi="inherit" w:cs="Arial"/>
+          <w:color w:val="737878"/>
+          <w:sz w:val="21"/>
+          <w:szCs w:val="21"/>
+        </w:rPr>
+        <w:t xml:space="preserve"> What is your favorite sport?. You </w:t>
+      </w:r>
+      <w:proofErr w:type="gramStart"/>
+      <w:r>
+        <w:rPr>
+          <w:rFonts w:ascii="inherit" w:hAnsi="inherit" w:cs="Arial"/>
+          <w:color w:val="737878"/>
+          <w:sz w:val="21"/>
+          <w:szCs w:val="21"/>
+        </w:rPr>
+        <w:t>gave :</w:t>
+      </w:r>
+      <w:proofErr w:type="gramEnd"/>
+      <w:r>
+        <w:rPr>
+          <w:rFonts w:ascii="inherit" w:hAnsi="inherit" w:cs="Arial"/>
+          <w:color w:val="737878"/>
+          <w:sz w:val="21"/>
+          <w:szCs w:val="21"/>
+        </w:rPr>
+        <w:t xml:space="preserve"> Soccer, as your answer. For question: </w:t>
+      </w:r>
+      <w:proofErr w:type="gramStart"/>
+      <w:r>
+        <w:rPr>
+          <w:rFonts w:ascii="inherit" w:hAnsi="inherit" w:cs="Arial"/>
+          <w:color w:val="737878"/>
+          <w:sz w:val="21"/>
+          <w:szCs w:val="21"/>
+        </w:rPr>
+        <w:t>5 ,</w:t>
+      </w:r>
+      <w:proofErr w:type="gramEnd"/>
+      <w:r>
+        <w:rPr>
+          <w:rFonts w:ascii="inherit" w:hAnsi="inherit" w:cs="Arial"/>
+          <w:color w:val="737878"/>
+          <w:sz w:val="21"/>
+          <w:szCs w:val="21"/>
+        </w:rPr>
+        <w:t xml:space="preserve"> What is your favorite movie genre?. You </w:t>
+      </w:r>
+      <w:proofErr w:type="gramStart"/>
+      <w:r>
+        <w:rPr>
+          <w:rFonts w:ascii="inherit" w:hAnsi="inherit" w:cs="Arial"/>
+          <w:color w:val="737878"/>
+          <w:sz w:val="21"/>
+          <w:szCs w:val="21"/>
+        </w:rPr>
+        <w:t>gave :</w:t>
+      </w:r>
+      <w:proofErr w:type="gramEnd"/>
+      <w:r>
+        <w:rPr>
+          <w:rFonts w:ascii="inherit" w:hAnsi="inherit" w:cs="Arial"/>
+          <w:color w:val="737878"/>
+          <w:sz w:val="21"/>
+          <w:szCs w:val="21"/>
+        </w:rPr>
+        <w:t xml:space="preserve"> Adventure, as your answer. For question: </w:t>
+      </w:r>
+      <w:proofErr w:type="gramStart"/>
+      <w:r>
+        <w:rPr>
+          <w:rFonts w:ascii="inherit" w:hAnsi="inherit" w:cs="Arial"/>
+          <w:color w:val="737878"/>
+          <w:sz w:val="21"/>
+          <w:szCs w:val="21"/>
+        </w:rPr>
+        <w:t>6 ,</w:t>
+      </w:r>
+      <w:proofErr w:type="gramEnd"/>
+      <w:r>
+        <w:rPr>
+          <w:rFonts w:ascii="inherit" w:hAnsi="inherit" w:cs="Arial"/>
+          <w:color w:val="737878"/>
+          <w:sz w:val="21"/>
+          <w:szCs w:val="21"/>
+        </w:rPr>
+        <w:t xml:space="preserve"> What is your favorite music genre?. You </w:t>
+      </w:r>
+      <w:proofErr w:type="gramStart"/>
+      <w:r>
+        <w:rPr>
+          <w:rFonts w:ascii="inherit" w:hAnsi="inherit" w:cs="Arial"/>
+          <w:color w:val="737878"/>
+          <w:sz w:val="21"/>
+          <w:szCs w:val="21"/>
+        </w:rPr>
+        <w:t>gave :</w:t>
+      </w:r>
+      <w:proofErr w:type="gramEnd"/>
+      <w:r>
+        <w:rPr>
+          <w:rFonts w:ascii="inherit" w:hAnsi="inherit" w:cs="Arial"/>
+          <w:color w:val="737878"/>
+          <w:sz w:val="21"/>
+          <w:szCs w:val="21"/>
+        </w:rPr>
+        <w:t xml:space="preserve"> Chip-tunes, as your answer. Are these answers correct?</w:t>
       </w:r>
     </w:p>
     <w:p>
@@ -1492,6 +1724,7 @@
           <w:sz w:val="21"/>
           <w:szCs w:val="21"/>
         </w:rPr>
+        <w:lastRenderedPageBreak/>
         <w:t xml:space="preserve">tell </w:t>
       </w:r>
       <w:proofErr w:type="spellStart"/>
@@ -1512,7 +1745,7 @@
           <w:sz w:val="21"/>
           <w:szCs w:val="21"/>
         </w:rPr>
-        <w:t xml:space="preserve"> form next question</w:t>
+        <w:t xml:space="preserve"> yes</w:t>
       </w:r>
     </w:p>
     <w:p>
@@ -1540,27 +1773,7 @@
           <w:sz w:val="21"/>
           <w:szCs w:val="21"/>
         </w:rPr>
-        <w:t xml:space="preserve">I have a Question for you, </w:t>
-      </w:r>
-      <w:proofErr w:type="gramStart"/>
-      <w:r>
-        <w:rPr>
-          <w:rFonts w:ascii="inherit" w:hAnsi="inherit" w:cs="Arial"/>
-          <w:color w:val="737878"/>
-          <w:sz w:val="21"/>
-          <w:szCs w:val="21"/>
-        </w:rPr>
-        <w:t>What</w:t>
-      </w:r>
-      <w:proofErr w:type="gramEnd"/>
-      <w:r>
-        <w:rPr>
-          <w:rFonts w:ascii="inherit" w:hAnsi="inherit" w:cs="Arial"/>
-          <w:color w:val="737878"/>
-          <w:sz w:val="21"/>
-          <w:szCs w:val="21"/>
-        </w:rPr>
-        <w:t xml:space="preserve"> is your favorite kind of bread? the options are, Option 1 Oat bread, Option 2 Banana bread, Option 3 Raisin bread, Option 4 Wheat bread, Option 5 Rye bread,</w:t>
+        <w:t>Perfect!</w:t>
       </w:r>
     </w:p>
     <w:p>
@@ -1602,19 +1815,8 @@
           <w:sz w:val="21"/>
           <w:szCs w:val="21"/>
         </w:rPr>
-        <w:t xml:space="preserve"> form </w:t>
-      </w:r>
-      <w:proofErr w:type="spellStart"/>
-      <w:r>
-        <w:rPr>
-          <w:rFonts w:ascii="inherit" w:hAnsi="inherit" w:cs="Arial"/>
-          <w:color w:val="FFFFFF"/>
-          <w:sz w:val="21"/>
-          <w:szCs w:val="21"/>
-        </w:rPr>
-        <w:t>reprompt</w:t>
-      </w:r>
-      <w:proofErr w:type="spellEnd"/>
+        <w:t xml:space="preserve"> submit form</w:t>
+      </w:r>
     </w:p>
     <w:p>
       <w:pPr>
@@ -1635,27 +1837,7 @@
           <w:sz w:val="21"/>
           <w:szCs w:val="21"/>
         </w:rPr>
-        <w:t xml:space="preserve">I have a Question for you, </w:t>
-      </w:r>
-      <w:proofErr w:type="gramStart"/>
-      <w:r>
-        <w:rPr>
-          <w:rFonts w:ascii="inherit" w:hAnsi="inherit" w:cs="Arial"/>
-          <w:color w:val="FFFFFF"/>
-          <w:sz w:val="21"/>
-          <w:szCs w:val="21"/>
-        </w:rPr>
-        <w:t>What</w:t>
-      </w:r>
-      <w:proofErr w:type="gramEnd"/>
-      <w:r>
-        <w:rPr>
-          <w:rFonts w:ascii="inherit" w:hAnsi="inherit" w:cs="Arial"/>
-          <w:color w:val="FFFFFF"/>
-          <w:sz w:val="21"/>
-          <w:szCs w:val="21"/>
-        </w:rPr>
-        <w:t xml:space="preserve"> is your favorite kind of bread? the options are, Option 1 Oat bread, Option 2 Banana bread, Option 3 Raisin bread, Option 4 Wheat bread, Option 5 Rye bread,</w:t>
+        <w:t>your form has been submitted.</w:t>
       </w:r>
     </w:p>
     <w:p>

</xml_diff>

<commit_message>
Removed Yes/No Intents, Added free form input slots, Added Tests & instructions, updated Alexa script, Updated AnswerIntent, Removed cognito.zip, and form_one
</commit_message>
<xml_diff>
--- a/cognito_form/CSCE 490 Alexa script.docx
+++ b/cognito_form/CSCE 490 Alexa script.docx
@@ -331,7 +331,7 @@
           <w:sz w:val="21"/>
           <w:szCs w:val="21"/>
         </w:rPr>
-        <w:t xml:space="preserve"> option, followed by a number.</w:t>
+        <w:t xml:space="preserve"> answer, followed by your response.</w:t>
       </w:r>
     </w:p>
     <w:p>
@@ -373,7 +373,7 @@
           <w:sz w:val="21"/>
           <w:szCs w:val="21"/>
         </w:rPr>
-        <w:t xml:space="preserve"> option one</w:t>
+        <w:t xml:space="preserve"> answer yes</w:t>
       </w:r>
     </w:p>
     <w:p>
@@ -401,7 +401,7 @@
           <w:sz w:val="21"/>
           <w:szCs w:val="21"/>
         </w:rPr>
-        <w:t>Storing answer, option 1, Yes</w:t>
+        <w:t>Storing answer, true</w:t>
       </w:r>
     </w:p>
     <w:p>
@@ -471,7 +471,7 @@
           <w:sz w:val="21"/>
           <w:szCs w:val="21"/>
         </w:rPr>
-        <w:t>I have a question for you, What kind of Ice cream do you like</w:t>
+        <w:t xml:space="preserve">I have a question for you, What is your favorite </w:t>
       </w:r>
       <w:proofErr w:type="gramStart"/>
       <w:r>
@@ -481,7 +481,7 @@
           <w:sz w:val="21"/>
           <w:szCs w:val="21"/>
         </w:rPr>
-        <w:t>? ,</w:t>
+        <w:t>sport?,</w:t>
       </w:r>
       <w:proofErr w:type="gramEnd"/>
       <w:r>
@@ -491,7 +491,7 @@
           <w:sz w:val="21"/>
           <w:szCs w:val="21"/>
         </w:rPr>
-        <w:t xml:space="preserve"> the options are: option 1, Vanilla, option 2, Chocolate, option 3, Orange Sherbet, you can say tell </w:t>
+        <w:t xml:space="preserve"> the options are: option 1, Football, option 2, Soccer, option 3, Basketball, you can say tell </w:t>
       </w:r>
       <w:proofErr w:type="spellStart"/>
       <w:r>
@@ -511,7 +511,7 @@
           <w:sz w:val="21"/>
           <w:szCs w:val="21"/>
         </w:rPr>
-        <w:t xml:space="preserve"> option, followed by a number.</w:t>
+        <w:t xml:space="preserve"> answer, followed by your response.</w:t>
       </w:r>
     </w:p>
     <w:p>
@@ -553,7 +553,7 @@
           <w:sz w:val="21"/>
           <w:szCs w:val="21"/>
         </w:rPr>
-        <w:t xml:space="preserve"> option three</w:t>
+        <w:t xml:space="preserve"> answer football</w:t>
       </w:r>
     </w:p>
     <w:p>
@@ -581,7 +581,7 @@
           <w:sz w:val="21"/>
           <w:szCs w:val="21"/>
         </w:rPr>
-        <w:t>Storing answer, option 3, Orange Sherbet</w:t>
+        <w:t>Storing answer, football</w:t>
       </w:r>
     </w:p>
     <w:p>
@@ -651,7 +651,7 @@
           <w:sz w:val="21"/>
           <w:szCs w:val="21"/>
         </w:rPr>
-        <w:t xml:space="preserve">I have a question for you, Do you enjoy </w:t>
+        <w:t xml:space="preserve">I have a question for you, What is your favorite movie </w:t>
       </w:r>
       <w:proofErr w:type="gramStart"/>
       <w:r>
@@ -661,7 +661,7 @@
           <w:sz w:val="21"/>
           <w:szCs w:val="21"/>
         </w:rPr>
-        <w:t>pasta?,</w:t>
+        <w:t>genre?,</w:t>
       </w:r>
       <w:proofErr w:type="gramEnd"/>
       <w:r>
@@ -671,7 +671,7 @@
           <w:sz w:val="21"/>
           <w:szCs w:val="21"/>
         </w:rPr>
-        <w:t xml:space="preserve"> the options are: option 1, Yes, option 2, No, you can say tell </w:t>
+        <w:t xml:space="preserve"> the options are: option 1, Adventure, option 2, Comedy, option 3, Horror, option 4, Mystery, you can say tell </w:t>
       </w:r>
       <w:proofErr w:type="spellStart"/>
       <w:r>
@@ -691,7 +691,7 @@
           <w:sz w:val="21"/>
           <w:szCs w:val="21"/>
         </w:rPr>
-        <w:t xml:space="preserve"> option, followed by a number.</w:t>
+        <w:t xml:space="preserve"> answer, followed by your response.</w:t>
       </w:r>
     </w:p>
     <w:p>
@@ -733,7 +733,7 @@
           <w:sz w:val="21"/>
           <w:szCs w:val="21"/>
         </w:rPr>
-        <w:t xml:space="preserve"> option two</w:t>
+        <w:t xml:space="preserve"> answer comedy</w:t>
       </w:r>
     </w:p>
     <w:p>
@@ -761,7 +761,7 @@
           <w:sz w:val="21"/>
           <w:szCs w:val="21"/>
         </w:rPr>
-        <w:t>Storing answer, option 2, No</w:t>
+        <w:t>Storing answer, ["comedy"]</w:t>
       </w:r>
     </w:p>
     <w:p>
@@ -783,6 +783,7 @@
           <w:sz w:val="21"/>
           <w:szCs w:val="21"/>
         </w:rPr>
+        <w:lastRenderedPageBreak/>
         <w:t xml:space="preserve">tell </w:t>
       </w:r>
       <w:proofErr w:type="spellStart"/>
@@ -831,28 +832,7 @@
           <w:sz w:val="21"/>
           <w:szCs w:val="21"/>
         </w:rPr>
-        <w:lastRenderedPageBreak/>
-        <w:t xml:space="preserve">I have a question for you, What is your favorite </w:t>
-      </w:r>
-      <w:proofErr w:type="gramStart"/>
-      <w:r>
-        <w:rPr>
-          <w:rFonts w:ascii="inherit" w:hAnsi="inherit" w:cs="Arial"/>
-          <w:color w:val="737878"/>
-          <w:sz w:val="21"/>
-          <w:szCs w:val="21"/>
-        </w:rPr>
-        <w:t>sport?,</w:t>
-      </w:r>
-      <w:proofErr w:type="gramEnd"/>
-      <w:r>
-        <w:rPr>
-          <w:rFonts w:ascii="inherit" w:hAnsi="inherit" w:cs="Arial"/>
-          <w:color w:val="737878"/>
-          <w:sz w:val="21"/>
-          <w:szCs w:val="21"/>
-        </w:rPr>
-        <w:t xml:space="preserve"> the options are: option 1, Football, option 2, Soccer, option 3, Basketball, you can say tell </w:t>
+        <w:t xml:space="preserve">All questions have been answered, you can say tell </w:t>
       </w:r>
       <w:proofErr w:type="spellStart"/>
       <w:r>
@@ -872,7 +852,7 @@
           <w:sz w:val="21"/>
           <w:szCs w:val="21"/>
         </w:rPr>
-        <w:t xml:space="preserve"> option, followed by a number.</w:t>
+        <w:t xml:space="preserve"> repeat my answers, or submit form</w:t>
       </w:r>
     </w:p>
     <w:p>
@@ -914,7 +894,7 @@
           <w:sz w:val="21"/>
           <w:szCs w:val="21"/>
         </w:rPr>
-        <w:t xml:space="preserve"> option two</w:t>
+        <w:t xml:space="preserve"> repeat my answers</w:t>
       </w:r>
     </w:p>
     <w:p>
@@ -942,77 +922,7 @@
           <w:sz w:val="21"/>
           <w:szCs w:val="21"/>
         </w:rPr>
-        <w:t>Storing answer, option 2, Soccer</w:t>
-      </w:r>
-    </w:p>
-    <w:p>
-      <w:pPr>
-        <w:pStyle w:val="askt-dialogmessage"/>
-        <w:shd w:val="clear" w:color="auto" w:fill="646A72"/>
-        <w:textAlignment w:val="baseline"/>
-        <w:rPr>
-          <w:rFonts w:ascii="inherit" w:hAnsi="inherit" w:cs="Arial"/>
-          <w:color w:val="FFFFFF"/>
-          <w:sz w:val="21"/>
-          <w:szCs w:val="21"/>
-        </w:rPr>
-      </w:pPr>
-      <w:r>
-        <w:rPr>
-          <w:rFonts w:ascii="inherit" w:hAnsi="inherit" w:cs="Arial"/>
-          <w:color w:val="FFFFFF"/>
-          <w:sz w:val="21"/>
-          <w:szCs w:val="21"/>
-        </w:rPr>
-        <w:t xml:space="preserve">tell </w:t>
-      </w:r>
-      <w:proofErr w:type="spellStart"/>
-      <w:r>
-        <w:rPr>
-          <w:rFonts w:ascii="inherit" w:hAnsi="inherit" w:cs="Arial"/>
-          <w:color w:val="FFFFFF"/>
-          <w:sz w:val="21"/>
-          <w:szCs w:val="21"/>
-        </w:rPr>
-        <w:t>cognito</w:t>
-      </w:r>
-      <w:proofErr w:type="spellEnd"/>
-      <w:r>
-        <w:rPr>
-          <w:rFonts w:ascii="inherit" w:hAnsi="inherit" w:cs="Arial"/>
-          <w:color w:val="FFFFFF"/>
-          <w:sz w:val="21"/>
-          <w:szCs w:val="21"/>
-        </w:rPr>
-        <w:t xml:space="preserve"> next</w:t>
-      </w:r>
-    </w:p>
-    <w:p>
-      <w:pPr>
-        <w:pStyle w:val="askt-dialogmessage"/>
-        <w:pBdr>
-          <w:top w:val="single" w:sz="6" w:space="9" w:color="AAB7B8"/>
-          <w:left w:val="single" w:sz="6" w:space="9" w:color="AAB7B8"/>
-          <w:bottom w:val="single" w:sz="6" w:space="9" w:color="AAB7B8"/>
-          <w:right w:val="single" w:sz="6" w:space="9" w:color="AAB7B8"/>
-        </w:pBdr>
-        <w:shd w:val="clear" w:color="auto" w:fill="FFFFFF"/>
-        <w:textAlignment w:val="baseline"/>
-        <w:rPr>
-          <w:rFonts w:ascii="inherit" w:hAnsi="inherit" w:cs="Arial"/>
-          <w:color w:val="737878"/>
-          <w:sz w:val="21"/>
-          <w:szCs w:val="21"/>
-        </w:rPr>
-      </w:pPr>
-      <w:r>
-        <w:rPr>
-          <w:rFonts w:ascii="inherit" w:hAnsi="inherit" w:cs="Arial"/>
-          <w:color w:val="737878"/>
-          <w:sz w:val="21"/>
-          <w:szCs w:val="21"/>
-        </w:rPr>
-        <w:t xml:space="preserve">I have a question for you, What is your favorite movie </w:t>
+        <w:t xml:space="preserve">For question: </w:t>
       </w:r>
       <w:proofErr w:type="gramStart"/>
       <w:r>
@@ -1022,7 +932,7 @@
           <w:sz w:val="21"/>
           <w:szCs w:val="21"/>
         </w:rPr>
-        <w:t>genre?,</w:t>
+        <w:t>1 ,</w:t>
       </w:r>
       <w:proofErr w:type="gramEnd"/>
       <w:r>
@@ -1032,167 +942,7 @@
           <w:sz w:val="21"/>
           <w:szCs w:val="21"/>
         </w:rPr>
-        <w:t xml:space="preserve"> the options are: option 1, Adventure, option 2, Comedy, option 3, Horror, option 4, Mystery, you can say tell </w:t>
-      </w:r>
-      <w:proofErr w:type="spellStart"/>
-      <w:r>
-        <w:rPr>
-          <w:rFonts w:ascii="inherit" w:hAnsi="inherit" w:cs="Arial"/>
-          <w:color w:val="737878"/>
-          <w:sz w:val="21"/>
-          <w:szCs w:val="21"/>
-        </w:rPr>
-        <w:t>cognito</w:t>
-      </w:r>
-      <w:proofErr w:type="spellEnd"/>
-      <w:r>
-        <w:rPr>
-          <w:rFonts w:ascii="inherit" w:hAnsi="inherit" w:cs="Arial"/>
-          <w:color w:val="737878"/>
-          <w:sz w:val="21"/>
-          <w:szCs w:val="21"/>
-        </w:rPr>
-        <w:t xml:space="preserve"> option, followed by a number.</w:t>
-      </w:r>
-    </w:p>
-    <w:p>
-      <w:pPr>
-        <w:pStyle w:val="askt-dialogmessage"/>
-        <w:shd w:val="clear" w:color="auto" w:fill="646A72"/>
-        <w:textAlignment w:val="baseline"/>
-        <w:rPr>
-          <w:rFonts w:ascii="inherit" w:hAnsi="inherit" w:cs="Arial"/>
-          <w:color w:val="FFFFFF"/>
-          <w:sz w:val="21"/>
-          <w:szCs w:val="21"/>
-        </w:rPr>
-      </w:pPr>
-      <w:r>
-        <w:rPr>
-          <w:rFonts w:ascii="inherit" w:hAnsi="inherit" w:cs="Arial"/>
-          <w:color w:val="FFFFFF"/>
-          <w:sz w:val="21"/>
-          <w:szCs w:val="21"/>
-        </w:rPr>
-        <w:t xml:space="preserve">tell </w:t>
-      </w:r>
-      <w:proofErr w:type="spellStart"/>
-      <w:r>
-        <w:rPr>
-          <w:rFonts w:ascii="inherit" w:hAnsi="inherit" w:cs="Arial"/>
-          <w:color w:val="FFFFFF"/>
-          <w:sz w:val="21"/>
-          <w:szCs w:val="21"/>
-        </w:rPr>
-        <w:t>cognito</w:t>
-      </w:r>
-      <w:proofErr w:type="spellEnd"/>
-      <w:r>
-        <w:rPr>
-          <w:rFonts w:ascii="inherit" w:hAnsi="inherit" w:cs="Arial"/>
-          <w:color w:val="FFFFFF"/>
-          <w:sz w:val="21"/>
-          <w:szCs w:val="21"/>
-        </w:rPr>
-        <w:t xml:space="preserve"> option one</w:t>
-      </w:r>
-    </w:p>
-    <w:p>
-      <w:pPr>
-        <w:pStyle w:val="askt-dialogmessage"/>
-        <w:pBdr>
-          <w:top w:val="single" w:sz="6" w:space="9" w:color="AAB7B8"/>
-          <w:left w:val="single" w:sz="6" w:space="9" w:color="AAB7B8"/>
-          <w:bottom w:val="single" w:sz="6" w:space="9" w:color="AAB7B8"/>
-          <w:right w:val="single" w:sz="6" w:space="9" w:color="AAB7B8"/>
-        </w:pBdr>
-        <w:shd w:val="clear" w:color="auto" w:fill="FFFFFF"/>
-        <w:textAlignment w:val="baseline"/>
-        <w:rPr>
-          <w:rFonts w:ascii="inherit" w:hAnsi="inherit" w:cs="Arial"/>
-          <w:color w:val="737878"/>
-          <w:sz w:val="21"/>
-          <w:szCs w:val="21"/>
-        </w:rPr>
-      </w:pPr>
-      <w:r>
-        <w:rPr>
-          <w:rFonts w:ascii="inherit" w:hAnsi="inherit" w:cs="Arial"/>
-          <w:color w:val="737878"/>
-          <w:sz w:val="21"/>
-          <w:szCs w:val="21"/>
-        </w:rPr>
-        <w:t>Storing answer, option 1, Adventure</w:t>
-      </w:r>
-    </w:p>
-    <w:p>
-      <w:pPr>
-        <w:pStyle w:val="askt-dialogmessage"/>
-        <w:shd w:val="clear" w:color="auto" w:fill="646A72"/>
-        <w:textAlignment w:val="baseline"/>
-        <w:rPr>
-          <w:rFonts w:ascii="inherit" w:hAnsi="inherit" w:cs="Arial"/>
-          <w:color w:val="FFFFFF"/>
-          <w:sz w:val="21"/>
-          <w:szCs w:val="21"/>
-        </w:rPr>
-      </w:pPr>
-      <w:r>
-        <w:rPr>
-          <w:rFonts w:ascii="inherit" w:hAnsi="inherit" w:cs="Arial"/>
-          <w:color w:val="FFFFFF"/>
-          <w:sz w:val="21"/>
-          <w:szCs w:val="21"/>
-        </w:rPr>
-        <w:t xml:space="preserve">tell </w:t>
-      </w:r>
-      <w:proofErr w:type="spellStart"/>
-      <w:r>
-        <w:rPr>
-          <w:rFonts w:ascii="inherit" w:hAnsi="inherit" w:cs="Arial"/>
-          <w:color w:val="FFFFFF"/>
-          <w:sz w:val="21"/>
-          <w:szCs w:val="21"/>
-        </w:rPr>
-        <w:t>cognito</w:t>
-      </w:r>
-      <w:proofErr w:type="spellEnd"/>
-      <w:r>
-        <w:rPr>
-          <w:rFonts w:ascii="inherit" w:hAnsi="inherit" w:cs="Arial"/>
-          <w:color w:val="FFFFFF"/>
-          <w:sz w:val="21"/>
-          <w:szCs w:val="21"/>
-        </w:rPr>
-        <w:t xml:space="preserve"> next</w:t>
-      </w:r>
-    </w:p>
-    <w:p>
-      <w:pPr>
-        <w:pStyle w:val="askt-dialogmessage"/>
-        <w:pBdr>
-          <w:top w:val="single" w:sz="6" w:space="9" w:color="AAB7B8"/>
-          <w:left w:val="single" w:sz="6" w:space="9" w:color="AAB7B8"/>
-          <w:bottom w:val="single" w:sz="6" w:space="9" w:color="AAB7B8"/>
-          <w:right w:val="single" w:sz="6" w:space="9" w:color="AAB7B8"/>
-        </w:pBdr>
-        <w:shd w:val="clear" w:color="auto" w:fill="FFFFFF"/>
-        <w:textAlignment w:val="baseline"/>
-        <w:rPr>
-          <w:rFonts w:ascii="inherit" w:hAnsi="inherit" w:cs="Arial"/>
-          <w:color w:val="737878"/>
-          <w:sz w:val="21"/>
-          <w:szCs w:val="21"/>
-        </w:rPr>
-      </w:pPr>
-      <w:r>
-        <w:rPr>
-          <w:rFonts w:ascii="inherit" w:hAnsi="inherit" w:cs="Arial"/>
-          <w:color w:val="737878"/>
-          <w:sz w:val="21"/>
-          <w:szCs w:val="21"/>
-        </w:rPr>
-        <w:t xml:space="preserve">I have a question for you, What is your favorite music </w:t>
+        <w:t xml:space="preserve"> Do you like pizza?. You </w:t>
       </w:r>
       <w:proofErr w:type="gramStart"/>
       <w:r>
@@ -1202,7 +952,7 @@
           <w:sz w:val="21"/>
           <w:szCs w:val="21"/>
         </w:rPr>
-        <w:t>genre?,</w:t>
+        <w:t>gave :</w:t>
       </w:r>
       <w:proofErr w:type="gramEnd"/>
       <w:r>
@@ -1212,257 +962,7 @@
           <w:sz w:val="21"/>
           <w:szCs w:val="21"/>
         </w:rPr>
-        <w:t xml:space="preserve"> the options are: option 1, Drum and Bass, option 2, Chip-tunes, option 3, Future Bass, you can say tell </w:t>
-      </w:r>
-      <w:proofErr w:type="spellStart"/>
-      <w:r>
-        <w:rPr>
-          <w:rFonts w:ascii="inherit" w:hAnsi="inherit" w:cs="Arial"/>
-          <w:color w:val="737878"/>
-          <w:sz w:val="21"/>
-          <w:szCs w:val="21"/>
-        </w:rPr>
-        <w:t>cognito</w:t>
-      </w:r>
-      <w:proofErr w:type="spellEnd"/>
-      <w:r>
-        <w:rPr>
-          <w:rFonts w:ascii="inherit" w:hAnsi="inherit" w:cs="Arial"/>
-          <w:color w:val="737878"/>
-          <w:sz w:val="21"/>
-          <w:szCs w:val="21"/>
-        </w:rPr>
-        <w:t xml:space="preserve"> option, followed by a number.</w:t>
-      </w:r>
-    </w:p>
-    <w:p>
-      <w:pPr>
-        <w:pStyle w:val="askt-dialogmessage"/>
-        <w:shd w:val="clear" w:color="auto" w:fill="646A72"/>
-        <w:textAlignment w:val="baseline"/>
-        <w:rPr>
-          <w:rFonts w:ascii="inherit" w:hAnsi="inherit" w:cs="Arial"/>
-          <w:color w:val="FFFFFF"/>
-          <w:sz w:val="21"/>
-          <w:szCs w:val="21"/>
-        </w:rPr>
-      </w:pPr>
-      <w:r>
-        <w:rPr>
-          <w:rFonts w:ascii="inherit" w:hAnsi="inherit" w:cs="Arial"/>
-          <w:color w:val="FFFFFF"/>
-          <w:sz w:val="21"/>
-          <w:szCs w:val="21"/>
-        </w:rPr>
-        <w:t xml:space="preserve">tell </w:t>
-      </w:r>
-      <w:proofErr w:type="spellStart"/>
-      <w:r>
-        <w:rPr>
-          <w:rFonts w:ascii="inherit" w:hAnsi="inherit" w:cs="Arial"/>
-          <w:color w:val="FFFFFF"/>
-          <w:sz w:val="21"/>
-          <w:szCs w:val="21"/>
-        </w:rPr>
-        <w:t>cognito</w:t>
-      </w:r>
-      <w:proofErr w:type="spellEnd"/>
-      <w:r>
-        <w:rPr>
-          <w:rFonts w:ascii="inherit" w:hAnsi="inherit" w:cs="Arial"/>
-          <w:color w:val="FFFFFF"/>
-          <w:sz w:val="21"/>
-          <w:szCs w:val="21"/>
-        </w:rPr>
-        <w:t xml:space="preserve"> option two</w:t>
-      </w:r>
-    </w:p>
-    <w:p>
-      <w:pPr>
-        <w:pStyle w:val="askt-dialogmessage"/>
-        <w:pBdr>
-          <w:top w:val="single" w:sz="6" w:space="9" w:color="AAB7B8"/>
-          <w:left w:val="single" w:sz="6" w:space="9" w:color="AAB7B8"/>
-          <w:bottom w:val="single" w:sz="6" w:space="9" w:color="AAB7B8"/>
-          <w:right w:val="single" w:sz="6" w:space="9" w:color="AAB7B8"/>
-        </w:pBdr>
-        <w:shd w:val="clear" w:color="auto" w:fill="FFFFFF"/>
-        <w:textAlignment w:val="baseline"/>
-        <w:rPr>
-          <w:rFonts w:ascii="inherit" w:hAnsi="inherit" w:cs="Arial"/>
-          <w:color w:val="737878"/>
-          <w:sz w:val="21"/>
-          <w:szCs w:val="21"/>
-        </w:rPr>
-      </w:pPr>
-      <w:r>
-        <w:rPr>
-          <w:rFonts w:ascii="inherit" w:hAnsi="inherit" w:cs="Arial"/>
-          <w:color w:val="737878"/>
-          <w:sz w:val="21"/>
-          <w:szCs w:val="21"/>
-        </w:rPr>
-        <w:t>Storing answer, option 2, Chip-tunes</w:t>
-      </w:r>
-    </w:p>
-    <w:p>
-      <w:pPr>
-        <w:pStyle w:val="askt-dialogmessage"/>
-        <w:shd w:val="clear" w:color="auto" w:fill="646A72"/>
-        <w:textAlignment w:val="baseline"/>
-        <w:rPr>
-          <w:rFonts w:ascii="inherit" w:hAnsi="inherit" w:cs="Arial"/>
-          <w:color w:val="FFFFFF"/>
-          <w:sz w:val="21"/>
-          <w:szCs w:val="21"/>
-        </w:rPr>
-      </w:pPr>
-      <w:r>
-        <w:rPr>
-          <w:rFonts w:ascii="inherit" w:hAnsi="inherit" w:cs="Arial"/>
-          <w:color w:val="FFFFFF"/>
-          <w:sz w:val="21"/>
-          <w:szCs w:val="21"/>
-        </w:rPr>
-        <w:t xml:space="preserve">tell </w:t>
-      </w:r>
-      <w:proofErr w:type="spellStart"/>
-      <w:r>
-        <w:rPr>
-          <w:rFonts w:ascii="inherit" w:hAnsi="inherit" w:cs="Arial"/>
-          <w:color w:val="FFFFFF"/>
-          <w:sz w:val="21"/>
-          <w:szCs w:val="21"/>
-        </w:rPr>
-        <w:t>cognito</w:t>
-      </w:r>
-      <w:proofErr w:type="spellEnd"/>
-      <w:r>
-        <w:rPr>
-          <w:rFonts w:ascii="inherit" w:hAnsi="inherit" w:cs="Arial"/>
-          <w:color w:val="FFFFFF"/>
-          <w:sz w:val="21"/>
-          <w:szCs w:val="21"/>
-        </w:rPr>
-        <w:t xml:space="preserve"> next</w:t>
-      </w:r>
-    </w:p>
-    <w:p>
-      <w:pPr>
-        <w:pStyle w:val="askt-dialogmessage"/>
-        <w:pBdr>
-          <w:top w:val="single" w:sz="6" w:space="9" w:color="AAB7B8"/>
-          <w:left w:val="single" w:sz="6" w:space="9" w:color="AAB7B8"/>
-          <w:bottom w:val="single" w:sz="6" w:space="9" w:color="AAB7B8"/>
-          <w:right w:val="single" w:sz="6" w:space="9" w:color="AAB7B8"/>
-        </w:pBdr>
-        <w:shd w:val="clear" w:color="auto" w:fill="FFFFFF"/>
-        <w:textAlignment w:val="baseline"/>
-        <w:rPr>
-          <w:rFonts w:ascii="inherit" w:hAnsi="inherit" w:cs="Arial"/>
-          <w:color w:val="737878"/>
-          <w:sz w:val="21"/>
-          <w:szCs w:val="21"/>
-        </w:rPr>
-      </w:pPr>
-      <w:r>
-        <w:rPr>
-          <w:rFonts w:ascii="inherit" w:hAnsi="inherit" w:cs="Arial"/>
-          <w:color w:val="737878"/>
-          <w:sz w:val="21"/>
-          <w:szCs w:val="21"/>
-        </w:rPr>
-        <w:t xml:space="preserve">All questions have been answered, you can say tell </w:t>
-      </w:r>
-      <w:proofErr w:type="spellStart"/>
-      <w:r>
-        <w:rPr>
-          <w:rFonts w:ascii="inherit" w:hAnsi="inherit" w:cs="Arial"/>
-          <w:color w:val="737878"/>
-          <w:sz w:val="21"/>
-          <w:szCs w:val="21"/>
-        </w:rPr>
-        <w:t>cognito</w:t>
-      </w:r>
-      <w:proofErr w:type="spellEnd"/>
-      <w:r>
-        <w:rPr>
-          <w:rFonts w:ascii="inherit" w:hAnsi="inherit" w:cs="Arial"/>
-          <w:color w:val="737878"/>
-          <w:sz w:val="21"/>
-          <w:szCs w:val="21"/>
-        </w:rPr>
-        <w:t xml:space="preserve"> repeat my answers, or submit form</w:t>
-      </w:r>
-    </w:p>
-    <w:p>
-      <w:pPr>
-        <w:pStyle w:val="askt-dialogmessage"/>
-        <w:shd w:val="clear" w:color="auto" w:fill="646A72"/>
-        <w:textAlignment w:val="baseline"/>
-        <w:rPr>
-          <w:rFonts w:ascii="inherit" w:hAnsi="inherit" w:cs="Arial"/>
-          <w:color w:val="FFFFFF"/>
-          <w:sz w:val="21"/>
-          <w:szCs w:val="21"/>
-        </w:rPr>
-      </w:pPr>
-      <w:r>
-        <w:rPr>
-          <w:rFonts w:ascii="inherit" w:hAnsi="inherit" w:cs="Arial"/>
-          <w:color w:val="FFFFFF"/>
-          <w:sz w:val="21"/>
-          <w:szCs w:val="21"/>
-        </w:rPr>
-        <w:t xml:space="preserve">tell </w:t>
-      </w:r>
-      <w:proofErr w:type="spellStart"/>
-      <w:r>
-        <w:rPr>
-          <w:rFonts w:ascii="inherit" w:hAnsi="inherit" w:cs="Arial"/>
-          <w:color w:val="FFFFFF"/>
-          <w:sz w:val="21"/>
-          <w:szCs w:val="21"/>
-        </w:rPr>
-        <w:t>cognito</w:t>
-      </w:r>
-      <w:proofErr w:type="spellEnd"/>
-      <w:r>
-        <w:rPr>
-          <w:rFonts w:ascii="inherit" w:hAnsi="inherit" w:cs="Arial"/>
-          <w:color w:val="FFFFFF"/>
-          <w:sz w:val="21"/>
-          <w:szCs w:val="21"/>
-        </w:rPr>
-        <w:t xml:space="preserve"> repeat my answers</w:t>
-      </w:r>
-    </w:p>
-    <w:p>
-      <w:pPr>
-        <w:pStyle w:val="askt-dialogmessage"/>
-        <w:pBdr>
-          <w:top w:val="single" w:sz="6" w:space="9" w:color="AAB7B8"/>
-          <w:left w:val="single" w:sz="6" w:space="9" w:color="AAB7B8"/>
-          <w:bottom w:val="single" w:sz="6" w:space="9" w:color="AAB7B8"/>
-          <w:right w:val="single" w:sz="6" w:space="9" w:color="AAB7B8"/>
-        </w:pBdr>
-        <w:shd w:val="clear" w:color="auto" w:fill="FFFFFF"/>
-        <w:textAlignment w:val="baseline"/>
-        <w:rPr>
-          <w:rFonts w:ascii="inherit" w:hAnsi="inherit" w:cs="Arial"/>
-          <w:color w:val="737878"/>
-          <w:sz w:val="21"/>
-          <w:szCs w:val="21"/>
-        </w:rPr>
-      </w:pPr>
-      <w:r>
-        <w:rPr>
-          <w:rFonts w:ascii="inherit" w:hAnsi="inherit" w:cs="Arial"/>
-          <w:color w:val="737878"/>
-          <w:sz w:val="21"/>
-          <w:szCs w:val="21"/>
-        </w:rPr>
-        <w:t xml:space="preserve">For question: </w:t>
+        <w:t xml:space="preserve"> true, as your answer. For question: </w:t>
       </w:r>
       <w:proofErr w:type="gramStart"/>
       <w:r>
@@ -1472,7 +972,7 @@
           <w:sz w:val="21"/>
           <w:szCs w:val="21"/>
         </w:rPr>
-        <w:t>1 ,</w:t>
+        <w:t>2 ,</w:t>
       </w:r>
       <w:proofErr w:type="gramEnd"/>
       <w:r>
@@ -1482,7 +982,7 @@
           <w:sz w:val="21"/>
           <w:szCs w:val="21"/>
         </w:rPr>
-        <w:t xml:space="preserve"> Do you like pizza?. You </w:t>
+        <w:t xml:space="preserve"> What is your favorite sport?. You </w:t>
       </w:r>
       <w:proofErr w:type="gramStart"/>
       <w:r>
@@ -1502,7 +1002,7 @@
           <w:sz w:val="21"/>
           <w:szCs w:val="21"/>
         </w:rPr>
-        <w:t xml:space="preserve"> Yes, as your answer. For question: </w:t>
+        <w:t xml:space="preserve"> football, as your answer. For question: </w:t>
       </w:r>
       <w:proofErr w:type="gramStart"/>
       <w:r>
@@ -1512,7 +1012,7 @@
           <w:sz w:val="21"/>
           <w:szCs w:val="21"/>
         </w:rPr>
-        <w:t>2 ,</w:t>
+        <w:t>3 ,</w:t>
       </w:r>
       <w:proofErr w:type="gramEnd"/>
       <w:r>
@@ -1522,7 +1022,7 @@
           <w:sz w:val="21"/>
           <w:szCs w:val="21"/>
         </w:rPr>
-        <w:t xml:space="preserve"> What kind of Ice cream do you like? . You </w:t>
+        <w:t xml:space="preserve"> What is your favorite movie genre?. You </w:t>
       </w:r>
       <w:proofErr w:type="gramStart"/>
       <w:r>
@@ -1542,238 +1042,7 @@
           <w:sz w:val="21"/>
           <w:szCs w:val="21"/>
         </w:rPr>
-        <w:t xml:space="preserve"> Orange Sherbet, as your answer. For question: </w:t>
-      </w:r>
-      <w:proofErr w:type="gramStart"/>
-      <w:r>
-        <w:rPr>
-          <w:rFonts w:ascii="inherit" w:hAnsi="inherit" w:cs="Arial"/>
-          <w:color w:val="737878"/>
-          <w:sz w:val="21"/>
-          <w:szCs w:val="21"/>
-        </w:rPr>
-        <w:t>3 ,</w:t>
-      </w:r>
-      <w:proofErr w:type="gramEnd"/>
-      <w:r>
-        <w:rPr>
-          <w:rFonts w:ascii="inherit" w:hAnsi="inherit" w:cs="Arial"/>
-          <w:color w:val="737878"/>
-          <w:sz w:val="21"/>
-          <w:szCs w:val="21"/>
-        </w:rPr>
-        <w:t xml:space="preserve"> Do you enjoy pasta?. You </w:t>
-      </w:r>
-      <w:proofErr w:type="gramStart"/>
-      <w:r>
-        <w:rPr>
-          <w:rFonts w:ascii="inherit" w:hAnsi="inherit" w:cs="Arial"/>
-          <w:color w:val="737878"/>
-          <w:sz w:val="21"/>
-          <w:szCs w:val="21"/>
-        </w:rPr>
-        <w:t>gave :</w:t>
-      </w:r>
-      <w:proofErr w:type="gramEnd"/>
-      <w:r>
-        <w:rPr>
-          <w:rFonts w:ascii="inherit" w:hAnsi="inherit" w:cs="Arial"/>
-          <w:color w:val="737878"/>
-          <w:sz w:val="21"/>
-          <w:szCs w:val="21"/>
-        </w:rPr>
-        <w:t xml:space="preserve"> No, as your answer. For question: </w:t>
-      </w:r>
-      <w:proofErr w:type="gramStart"/>
-      <w:r>
-        <w:rPr>
-          <w:rFonts w:ascii="inherit" w:hAnsi="inherit" w:cs="Arial"/>
-          <w:color w:val="737878"/>
-          <w:sz w:val="21"/>
-          <w:szCs w:val="21"/>
-        </w:rPr>
-        <w:t>4 ,</w:t>
-      </w:r>
-      <w:proofErr w:type="gramEnd"/>
-      <w:r>
-        <w:rPr>
-          <w:rFonts w:ascii="inherit" w:hAnsi="inherit" w:cs="Arial"/>
-          <w:color w:val="737878"/>
-          <w:sz w:val="21"/>
-          <w:szCs w:val="21"/>
-        </w:rPr>
-        <w:t xml:space="preserve"> What is your favorite sport?. You </w:t>
-      </w:r>
-      <w:proofErr w:type="gramStart"/>
-      <w:r>
-        <w:rPr>
-          <w:rFonts w:ascii="inherit" w:hAnsi="inherit" w:cs="Arial"/>
-          <w:color w:val="737878"/>
-          <w:sz w:val="21"/>
-          <w:szCs w:val="21"/>
-        </w:rPr>
-        <w:t>gave :</w:t>
-      </w:r>
-      <w:proofErr w:type="gramEnd"/>
-      <w:r>
-        <w:rPr>
-          <w:rFonts w:ascii="inherit" w:hAnsi="inherit" w:cs="Arial"/>
-          <w:color w:val="737878"/>
-          <w:sz w:val="21"/>
-          <w:szCs w:val="21"/>
-        </w:rPr>
-        <w:t xml:space="preserve"> Soccer, as your answer. For question: </w:t>
-      </w:r>
-      <w:proofErr w:type="gramStart"/>
-      <w:r>
-        <w:rPr>
-          <w:rFonts w:ascii="inherit" w:hAnsi="inherit" w:cs="Arial"/>
-          <w:color w:val="737878"/>
-          <w:sz w:val="21"/>
-          <w:szCs w:val="21"/>
-        </w:rPr>
-        <w:t>5 ,</w:t>
-      </w:r>
-      <w:proofErr w:type="gramEnd"/>
-      <w:r>
-        <w:rPr>
-          <w:rFonts w:ascii="inherit" w:hAnsi="inherit" w:cs="Arial"/>
-          <w:color w:val="737878"/>
-          <w:sz w:val="21"/>
-          <w:szCs w:val="21"/>
-        </w:rPr>
-        <w:t xml:space="preserve"> What is your favorite movie genre?. You </w:t>
-      </w:r>
-      <w:proofErr w:type="gramStart"/>
-      <w:r>
-        <w:rPr>
-          <w:rFonts w:ascii="inherit" w:hAnsi="inherit" w:cs="Arial"/>
-          <w:color w:val="737878"/>
-          <w:sz w:val="21"/>
-          <w:szCs w:val="21"/>
-        </w:rPr>
-        <w:t>gave :</w:t>
-      </w:r>
-      <w:proofErr w:type="gramEnd"/>
-      <w:r>
-        <w:rPr>
-          <w:rFonts w:ascii="inherit" w:hAnsi="inherit" w:cs="Arial"/>
-          <w:color w:val="737878"/>
-          <w:sz w:val="21"/>
-          <w:szCs w:val="21"/>
-        </w:rPr>
-        <w:t xml:space="preserve"> Adventure, as your answer. For question: </w:t>
-      </w:r>
-      <w:proofErr w:type="gramStart"/>
-      <w:r>
-        <w:rPr>
-          <w:rFonts w:ascii="inherit" w:hAnsi="inherit" w:cs="Arial"/>
-          <w:color w:val="737878"/>
-          <w:sz w:val="21"/>
-          <w:szCs w:val="21"/>
-        </w:rPr>
-        <w:t>6 ,</w:t>
-      </w:r>
-      <w:proofErr w:type="gramEnd"/>
-      <w:r>
-        <w:rPr>
-          <w:rFonts w:ascii="inherit" w:hAnsi="inherit" w:cs="Arial"/>
-          <w:color w:val="737878"/>
-          <w:sz w:val="21"/>
-          <w:szCs w:val="21"/>
-        </w:rPr>
-        <w:t xml:space="preserve"> What is your favorite music genre?. You </w:t>
-      </w:r>
-      <w:proofErr w:type="gramStart"/>
-      <w:r>
-        <w:rPr>
-          <w:rFonts w:ascii="inherit" w:hAnsi="inherit" w:cs="Arial"/>
-          <w:color w:val="737878"/>
-          <w:sz w:val="21"/>
-          <w:szCs w:val="21"/>
-        </w:rPr>
-        <w:t>gave :</w:t>
-      </w:r>
-      <w:proofErr w:type="gramEnd"/>
-      <w:r>
-        <w:rPr>
-          <w:rFonts w:ascii="inherit" w:hAnsi="inherit" w:cs="Arial"/>
-          <w:color w:val="737878"/>
-          <w:sz w:val="21"/>
-          <w:szCs w:val="21"/>
-        </w:rPr>
-        <w:t xml:space="preserve"> Chip-tunes, as your answer. Are these answers correct?</w:t>
-      </w:r>
-    </w:p>
-    <w:p>
-      <w:pPr>
-        <w:pStyle w:val="askt-dialogmessage"/>
-        <w:shd w:val="clear" w:color="auto" w:fill="646A72"/>
-        <w:textAlignment w:val="baseline"/>
-        <w:rPr>
-          <w:rFonts w:ascii="inherit" w:hAnsi="inherit" w:cs="Arial"/>
-          <w:color w:val="FFFFFF"/>
-          <w:sz w:val="21"/>
-          <w:szCs w:val="21"/>
-        </w:rPr>
-      </w:pPr>
-      <w:r>
-        <w:rPr>
-          <w:rFonts w:ascii="inherit" w:hAnsi="inherit" w:cs="Arial"/>
-          <w:color w:val="FFFFFF"/>
-          <w:sz w:val="21"/>
-          <w:szCs w:val="21"/>
-        </w:rPr>
-        <w:lastRenderedPageBreak/>
-        <w:t xml:space="preserve">tell </w:t>
-      </w:r>
-      <w:proofErr w:type="spellStart"/>
-      <w:r>
-        <w:rPr>
-          <w:rFonts w:ascii="inherit" w:hAnsi="inherit" w:cs="Arial"/>
-          <w:color w:val="FFFFFF"/>
-          <w:sz w:val="21"/>
-          <w:szCs w:val="21"/>
-        </w:rPr>
-        <w:t>cognito</w:t>
-      </w:r>
-      <w:proofErr w:type="spellEnd"/>
-      <w:r>
-        <w:rPr>
-          <w:rFonts w:ascii="inherit" w:hAnsi="inherit" w:cs="Arial"/>
-          <w:color w:val="FFFFFF"/>
-          <w:sz w:val="21"/>
-          <w:szCs w:val="21"/>
-        </w:rPr>
-        <w:t xml:space="preserve"> yes</w:t>
-      </w:r>
-    </w:p>
-    <w:p>
-      <w:pPr>
-        <w:pStyle w:val="askt-dialogmessage"/>
-        <w:pBdr>
-          <w:top w:val="single" w:sz="6" w:space="9" w:color="AAB7B8"/>
-          <w:left w:val="single" w:sz="6" w:space="9" w:color="AAB7B8"/>
-          <w:bottom w:val="single" w:sz="6" w:space="9" w:color="AAB7B8"/>
-          <w:right w:val="single" w:sz="6" w:space="9" w:color="AAB7B8"/>
-        </w:pBdr>
-        <w:shd w:val="clear" w:color="auto" w:fill="FFFFFF"/>
-        <w:textAlignment w:val="baseline"/>
-        <w:rPr>
-          <w:rFonts w:ascii="inherit" w:hAnsi="inherit" w:cs="Arial"/>
-          <w:color w:val="737878"/>
-          <w:sz w:val="21"/>
-          <w:szCs w:val="21"/>
-        </w:rPr>
-      </w:pPr>
-      <w:r>
-        <w:rPr>
-          <w:rFonts w:ascii="inherit" w:hAnsi="inherit" w:cs="Arial"/>
-          <w:color w:val="737878"/>
-          <w:sz w:val="21"/>
-          <w:szCs w:val="21"/>
-        </w:rPr>
-        <w:t>Perfect!</w:t>
+        <w:t xml:space="preserve"> ["comedy"], as your answer. Are these answers correct?</w:t>
       </w:r>
     </w:p>
     <w:p>

</xml_diff>

<commit_message>
Updated scripts for new invocation
</commit_message>
<xml_diff>
--- a/cognito_form/CSCE 490 Alexa script.docx
+++ b/cognito_form/CSCE 490 Alexa script.docx
@@ -6,6 +6,8 @@
       <w:r>
         <w:t>Multichoice Script</w:t>
       </w:r>
+      <w:bookmarkStart w:id="0" w:name="_GoBack"/>
+      <w:bookmarkEnd w:id="0"/>
     </w:p>
     <w:p>
       <w:pPr>
@@ -39,6 +41,15 @@
         <w:t>cognito</w:t>
       </w:r>
       <w:proofErr w:type="spellEnd"/>
+      <w:r>
+        <w:rPr>
+          <w:rFonts w:ascii="inherit" w:hAnsi="inherit" w:cs="Arial"/>
+          <w:color w:val="FFFFFF"/>
+          <w:sz w:val="21"/>
+          <w:szCs w:val="21"/>
+        </w:rPr>
+        <w:t xml:space="preserve"> forms</w:t>
+      </w:r>
     </w:p>
     <w:p>
       <w:pPr>
@@ -1040,6 +1051,15 @@
         <w:t>cognito</w:t>
       </w:r>
       <w:proofErr w:type="spellEnd"/>
+      <w:r>
+        <w:rPr>
+          <w:rFonts w:ascii="inherit" w:hAnsi="inherit" w:cs="Arial"/>
+          <w:color w:val="FFFFFF"/>
+          <w:sz w:val="21"/>
+          <w:szCs w:val="21"/>
+        </w:rPr>
+        <w:t xml:space="preserve"> forms</w:t>
+      </w:r>
     </w:p>
     <w:p>
       <w:pPr>
@@ -1913,6 +1933,15 @@
         <w:t>cognito</w:t>
       </w:r>
       <w:proofErr w:type="spellEnd"/>
+      <w:r>
+        <w:rPr>
+          <w:rFonts w:ascii="inherit" w:hAnsi="inherit" w:cs="Arial"/>
+          <w:color w:val="FFFFFF"/>
+          <w:sz w:val="21"/>
+          <w:szCs w:val="21"/>
+        </w:rPr>
+        <w:t xml:space="preserve"> forms</w:t>
+      </w:r>
     </w:p>
     <w:p>
       <w:pPr>
@@ -2953,6 +2982,15 @@
         <w:t>cognito</w:t>
       </w:r>
       <w:proofErr w:type="spellEnd"/>
+      <w:r>
+        <w:rPr>
+          <w:rFonts w:ascii="inherit" w:hAnsi="inherit" w:cs="Arial"/>
+          <w:color w:val="FFFFFF"/>
+          <w:sz w:val="21"/>
+          <w:szCs w:val="21"/>
+        </w:rPr>
+        <w:t xml:space="preserve"> forms</w:t>
+      </w:r>
     </w:p>
     <w:p>
       <w:pPr>
@@ -3490,8 +3528,6 @@
     <w:p/>
     <w:p/>
     <w:p>
-      <w:bookmarkStart w:id="0" w:name="_GoBack"/>
-      <w:bookmarkEnd w:id="0"/>
       <w:r>
         <w:t>States Script</w:t>
       </w:r>
@@ -3529,6 +3565,15 @@
         <w:t>cognito</w:t>
       </w:r>
       <w:proofErr w:type="spellEnd"/>
+      <w:r>
+        <w:rPr>
+          <w:rFonts w:ascii="inherit" w:hAnsi="inherit" w:cs="Arial"/>
+          <w:color w:val="FFFFFF"/>
+          <w:sz w:val="21"/>
+          <w:szCs w:val="21"/>
+        </w:rPr>
+        <w:t xml:space="preserve"> forms</w:t>
+      </w:r>
     </w:p>
     <w:p>
       <w:pPr>

</xml_diff>

<commit_message>
Update to the script for new Invocation phrase that Amazon will approve.
</commit_message>
<xml_diff>
--- a/cognito_form/CSCE 490 Alexa script.docx
+++ b/cognito_form/CSCE 490 Alexa script.docx
@@ -3,6 +3,8 @@
 <w:document xmlns:wpc="http://schemas.microsoft.com/office/word/2010/wordprocessingCanvas" xmlns:cx="http://schemas.microsoft.com/office/drawing/2014/chartex" xmlns:cx1="http://schemas.microsoft.com/office/drawing/2015/9/8/chartex" xmlns:cx2="http://schemas.microsoft.com/office/drawing/2015/10/21/chartex" xmlns:cx3="http://schemas.microsoft.com/office/drawing/2016/5/9/chartex" xmlns:cx4="http://schemas.microsoft.com/office/drawing/2016/5/10/chartex" xmlns:cx5="http://schemas.microsoft.com/office/drawing/2016/5/11/chartex" xmlns:cx6="http://schemas.microsoft.com/office/drawing/2016/5/12/chartex" xmlns:cx7="http://schemas.microsoft.com/office/drawing/2016/5/13/chartex" xmlns:cx8="http://schemas.microsoft.com/office/drawing/2016/5/14/chartex" xmlns:mc="http://schemas.openxmlformats.org/markup-compatibility/2006" xmlns:aink="http://schemas.microsoft.com/office/drawing/2016/ink" xmlns:am3d="http://schemas.microsoft.com/office/drawing/2017/model3d" xmlns:o="urn:schemas-microsoft-com:office:office" xmlns:r="http://schemas.openxmlformats.org/officeDocument/2006/relationships" xmlns:m="http://schemas.openxmlformats.org/officeDocument/2006/math" xmlns:v="urn:schemas-microsoft-com:vml" xmlns:wp14="http://schemas.microsoft.com/office/word/2010/wordprocessingDrawing" xmlns:wp="http://schemas.openxmlformats.org/drawingml/2006/wordprocessingDrawing" xmlns:w10="urn:schemas-microsoft-com:office:word" xmlns:w="http://schemas.openxmlformats.org/wordprocessingml/2006/main" xmlns:w14="http://schemas.microsoft.com/office/word/2010/wordml" xmlns:w15="http://schemas.microsoft.com/office/word/2012/wordml" xmlns:w16cid="http://schemas.microsoft.com/office/word/2016/wordml/cid" xmlns:w16se="http://schemas.microsoft.com/office/word/2015/wordml/symex" xmlns:wpg="http://schemas.microsoft.com/office/word/2010/wordprocessingGroup" xmlns:wpi="http://schemas.microsoft.com/office/word/2010/wordprocessingInk" xmlns:wne="http://schemas.microsoft.com/office/word/2006/wordml" xmlns:wps="http://schemas.microsoft.com/office/word/2010/wordprocessingShape" mc:Ignorable="w14 w15 w16se w16cid wp14">
   <w:body>
     <w:p>
+      <w:bookmarkStart w:id="0" w:name="_GoBack"/>
+      <w:bookmarkEnd w:id="0"/>
       <w:r>
         <w:t>Multichoice Script</w:t>
       </w:r>
@@ -39,6 +41,15 @@
         <w:t>cognito</w:t>
       </w:r>
       <w:proofErr w:type="spellEnd"/>
+      <w:r>
+        <w:rPr>
+          <w:rFonts w:ascii="inherit" w:hAnsi="inherit" w:cs="Arial"/>
+          <w:color w:val="FFFFFF"/>
+          <w:sz w:val="21"/>
+          <w:szCs w:val="21"/>
+        </w:rPr>
+        <w:t xml:space="preserve"> forms</w:t>
+      </w:r>
     </w:p>
     <w:p>
       <w:pPr>
@@ -1040,6 +1051,15 @@
         <w:t>cognito</w:t>
       </w:r>
       <w:proofErr w:type="spellEnd"/>
+      <w:r>
+        <w:rPr>
+          <w:rFonts w:ascii="inherit" w:hAnsi="inherit" w:cs="Arial"/>
+          <w:color w:val="FFFFFF"/>
+          <w:sz w:val="21"/>
+          <w:szCs w:val="21"/>
+        </w:rPr>
+        <w:t xml:space="preserve"> forms</w:t>
+      </w:r>
     </w:p>
     <w:p>
       <w:pPr>
@@ -1913,6 +1933,15 @@
         <w:t>cognito</w:t>
       </w:r>
       <w:proofErr w:type="spellEnd"/>
+      <w:r>
+        <w:rPr>
+          <w:rFonts w:ascii="inherit" w:hAnsi="inherit" w:cs="Arial"/>
+          <w:color w:val="FFFFFF"/>
+          <w:sz w:val="21"/>
+          <w:szCs w:val="21"/>
+        </w:rPr>
+        <w:t xml:space="preserve"> forms</w:t>
+      </w:r>
     </w:p>
     <w:p>
       <w:pPr>
@@ -2953,6 +2982,15 @@
         <w:t>cognito</w:t>
       </w:r>
       <w:proofErr w:type="spellEnd"/>
+      <w:r>
+        <w:rPr>
+          <w:rFonts w:ascii="inherit" w:hAnsi="inherit" w:cs="Arial"/>
+          <w:color w:val="FFFFFF"/>
+          <w:sz w:val="21"/>
+          <w:szCs w:val="21"/>
+        </w:rPr>
+        <w:t xml:space="preserve"> forms</w:t>
+      </w:r>
     </w:p>
     <w:p>
       <w:pPr>
@@ -3490,8 +3528,6 @@
     <w:p/>
     <w:p/>
     <w:p>
-      <w:bookmarkStart w:id="0" w:name="_GoBack"/>
-      <w:bookmarkEnd w:id="0"/>
       <w:r>
         <w:t>States Script</w:t>
       </w:r>
@@ -3529,6 +3565,15 @@
         <w:t>cognito</w:t>
       </w:r>
       <w:proofErr w:type="spellEnd"/>
+      <w:r>
+        <w:rPr>
+          <w:rFonts w:ascii="inherit" w:hAnsi="inherit" w:cs="Arial"/>
+          <w:color w:val="FFFFFF"/>
+          <w:sz w:val="21"/>
+          <w:szCs w:val="21"/>
+        </w:rPr>
+        <w:t xml:space="preserve"> forms</w:t>
+      </w:r>
     </w:p>
     <w:p>
       <w:pPr>

</xml_diff>